<commit_message>
added uml + minor fixes
</commit_message>
<xml_diff>
--- a/lab2/lab2.docx
+++ b/lab2/lab2.docx
@@ -355,7 +355,7 @@
     </w:p>
     <w:p>
       <w:pPr>
-        <w:pStyle w:val="823"/>
+        <w:pStyle w:val="835"/>
         <w:jc w:val="center"/>
         <w:spacing w:before="450" w:beforeAutospacing="0" w:after="225" w:afterAutospacing="0"/>
         <w:shd w:val="clear" w:color="auto" w:fill="f9f9f9"/>
@@ -404,7 +404,7 @@
     </w:p>
     <w:p>
       <w:pPr>
-        <w:pStyle w:val="823"/>
+        <w:pStyle w:val="835"/>
         <w:jc w:val="center"/>
         <w:spacing w:before="450" w:beforeAutospacing="0" w:after="225" w:afterAutospacing="0"/>
         <w:shd w:val="clear" w:color="auto" w:fill="f9f9f9"/>
@@ -1237,18 +1237,12 @@
       </w:r>
       <w:r>
         <w:rPr>
-          <w:rFonts w:ascii="Times New Roman" w:hAnsi="Times New Roman" w:eastAsia="Times New Roman" w:cs="Times New Roman"/>
-          <w:sz w:val="24"/>
-          <w:szCs w:val="24"/>
-        </w:rPr>
-      </w:r>
-      <w:r>
-        <w:rPr>
-          <w:rFonts w:ascii="Times New Roman" w:hAnsi="Times New Roman" w:cs="Times New Roman"/>
-          <w:sz w:val="24"/>
-          <w:szCs w:val="24"/>
-        </w:rPr>
-      </w:r>
+          <w:rFonts w:ascii="Times New Roman" w:hAnsi="Times New Roman" w:cs="Times New Roman"/>
+          <w:sz w:val="24"/>
+          <w:szCs w:val="24"/>
+        </w:rPr>
+      </w:r>
+      <w:r/>
     </w:p>
     <w:p>
       <w:pPr>
@@ -1302,10 +1296,11 @@
           <w:szCs w:val="24"/>
         </w:rPr>
       </w:r>
+      <w:r/>
     </w:p>
     <w:p>
       <w:pPr>
-        <w:pStyle w:val="663"/>
+        <w:pStyle w:val="675"/>
         <w:numPr>
           <w:ilvl w:val="0"/>
           <w:numId w:val="7"/>
@@ -1341,10 +1336,11 @@
           <w:szCs w:val="24"/>
         </w:rPr>
       </w:r>
+      <w:r/>
     </w:p>
     <w:p>
       <w:pPr>
-        <w:pStyle w:val="663"/>
+        <w:pStyle w:val="675"/>
         <w:numPr>
           <w:ilvl w:val="0"/>
           <w:numId w:val="8"/>
@@ -1380,10 +1376,11 @@
           <w:szCs w:val="24"/>
         </w:rPr>
       </w:r>
+      <w:r/>
     </w:p>
     <w:p>
       <w:pPr>
-        <w:pStyle w:val="663"/>
+        <w:pStyle w:val="675"/>
         <w:numPr>
           <w:ilvl w:val="0"/>
           <w:numId w:val="9"/>
@@ -1419,10 +1416,11 @@
           <w:szCs w:val="24"/>
         </w:rPr>
       </w:r>
+      <w:r/>
     </w:p>
     <w:p>
       <w:pPr>
-        <w:pStyle w:val="663"/>
+        <w:pStyle w:val="675"/>
         <w:numPr>
           <w:ilvl w:val="0"/>
           <w:numId w:val="10"/>
@@ -1458,10 +1456,11 @@
           <w:szCs w:val="24"/>
         </w:rPr>
       </w:r>
+      <w:r/>
     </w:p>
     <w:p>
       <w:pPr>
-        <w:pStyle w:val="663"/>
+        <w:pStyle w:val="675"/>
         <w:numPr>
           <w:ilvl w:val="0"/>
           <w:numId w:val="11"/>
@@ -1497,10 +1496,11 @@
           <w:szCs w:val="24"/>
         </w:rPr>
       </w:r>
+      <w:r/>
     </w:p>
     <w:p>
       <w:pPr>
-        <w:pStyle w:val="663"/>
+        <w:pStyle w:val="675"/>
         <w:numPr>
           <w:ilvl w:val="0"/>
           <w:numId w:val="12"/>
@@ -1536,6 +1536,7 @@
           <w:szCs w:val="24"/>
         </w:rPr>
       </w:r>
+      <w:r/>
     </w:p>
     <w:p>
       <w:pPr>
@@ -1625,6 +1626,7 @@
           <w:szCs w:val="24"/>
         </w:rPr>
       </w:r>
+      <w:r/>
     </w:p>
     <w:p>
       <w:pPr>
@@ -1669,6 +1671,7 @@
           <w:szCs w:val="24"/>
         </w:rPr>
       </w:r>
+      <w:r/>
     </w:p>
     <w:p>
       <w:pPr>
@@ -1676,6 +1679,7 @@
         <w:spacing w:before="0" w:after="240"/>
         <w:shd w:val="clear" w:color="ffffff" w:fill="ffffff"/>
         <w:rPr>
+          <w:rFonts w:ascii="Times New Roman" w:hAnsi="Times New Roman" w:cs="Times New Roman"/>
           <w:color w:val="000000" w:themeColor="text1"/>
         </w:rPr>
         <w:pBdr>
@@ -1710,19 +1714,34 @@
           <w:sz w:val="24"/>
           <w:szCs w:val="24"/>
         </w:rPr>
-        <w:t xml:space="preserve">, создать 2 команды покемонов (каждый покемон должен иметь имя) и запусти</w:t>
-      </w:r>
-      <w:r>
-        <w:rPr>
-          <w:rFonts w:ascii="Arial" w:hAnsi="Arial" w:eastAsia="Arial" w:cs="Arial"/>
+        <w:t xml:space="preserve">, создать 2 команды покемонов (каждый покемон должен иметь имя) и запу</w:t>
+      </w:r>
+      <w:r>
+        <w:rPr>
+          <w:rFonts w:ascii="Times New Roman" w:hAnsi="Times New Roman" w:eastAsia="Arial" w:cs="Times New Roman"/>
           <w:color w:val="000000" w:themeColor="text1"/>
           <w:sz w:val="24"/>
+          <w:szCs w:val="24"/>
+        </w:rPr>
+        <w:t xml:space="preserve">сти</w:t>
+      </w:r>
+      <w:r>
+        <w:rPr>
+          <w:rFonts w:ascii="Times New Roman" w:hAnsi="Times New Roman" w:eastAsia="Arial" w:cs="Times New Roman"/>
+          <w:color w:val="000000" w:themeColor="text1"/>
+          <w:sz w:val="24"/>
         </w:rPr>
         <w:t xml:space="preserve">ть бой.</w:t>
       </w:r>
       <w:r>
         <w:rPr>
+          <w:rFonts w:ascii="Times New Roman" w:hAnsi="Times New Roman" w:cs="Times New Roman"/>
           <w:color w:val="000000" w:themeColor="text1"/>
+        </w:rPr>
+      </w:r>
+      <w:r>
+        <w:rPr>
+          <w:rFonts w:ascii="Times New Roman" w:hAnsi="Times New Roman" w:cs="Times New Roman"/>
         </w:rPr>
       </w:r>
     </w:p>
@@ -1750,23 +1769,143 @@
           <w:rFonts w:ascii="Times New Roman" w:hAnsi="Times New Roman" w:eastAsia="Times New Roman" w:cs="Times New Roman"/>
         </w:rPr>
       </w:r>
+      <w:r/>
     </w:p>
     <w:p>
       <w:pPr>
         <w:rPr>
+          <w:rFonts w:ascii="Times New Roman" w:hAnsi="Times New Roman" w:cs="Times New Roman"/>
           <w:b/>
           <w:bCs/>
-          <w:lang w:val="ru-RU"/>
-        </w:rPr>
-      </w:pPr>
-      <w:r>
-        <w:rPr>
+          <w:highlight w:val="none"/>
+          <w:lang w:val="en-US"/>
+        </w:rPr>
+      </w:pPr>
+      <w:r>
+        <w:rPr>
+          <w:rFonts w:ascii="Times New Roman" w:hAnsi="Times New Roman" w:cs="Times New Roman"/>
           <w:b/>
           <w:bCs/>
-          <w:lang w:val="ru-RU"/>
-        </w:rPr>
-      </w:r>
-      <w:r/>
+          <w:lang w:val="en-US"/>
+        </w:rPr>
+        <w:t xml:space="preserve">UML </w:t>
+      </w:r>
+      <w:r>
+        <w:rPr>
+          <w:rFonts w:ascii="Times New Roman" w:hAnsi="Times New Roman" w:cs="Times New Roman"/>
+          <w:b/>
+          <w:bCs/>
+          <w:lang w:val="ru-RU"/>
+        </w:rPr>
+        <w:t xml:space="preserve">Диаграмма</w:t>
+      </w:r>
+      <w:r>
+        <w:rPr>
+          <w:rFonts w:ascii="Times New Roman" w:hAnsi="Times New Roman" w:cs="Times New Roman"/>
+          <w:b/>
+          <w:bCs/>
+          <w:lang w:val="en-US"/>
+        </w:rPr>
+        <w:t xml:space="preserve">:</w:t>
+      </w:r>
+      <w:r>
+        <w:rPr>
+          <w:rFonts w:ascii="Times New Roman" w:hAnsi="Times New Roman" w:cs="Times New Roman"/>
+          <w:b/>
+          <w:bCs/>
+        </w:rPr>
+      </w:r>
+      <w:r>
+        <w:rPr>
+          <w:rFonts w:ascii="Times New Roman" w:hAnsi="Times New Roman" w:cs="Times New Roman"/>
+          <w:b/>
+          <w:bCs/>
+          <w:highlight w:val="none"/>
+          <w:lang w:val="en-US"/>
+        </w:rPr>
+        <mc:AlternateContent>
+          <mc:Choice Requires="wpg">
+            <w:drawing>
+              <wp:inline xmlns:wp="http://schemas.openxmlformats.org/drawingml/2006/wordprocessingDrawing" distT="0" distB="0" distL="0" distR="0">
+                <wp:extent cx="5940425" cy="8993692"/>
+                <wp:effectExtent l="0" t="0" r="0" b="0"/>
+                <wp:docPr id="2" name=""/>
+                <wp:cNvGraphicFramePr>
+                  <a:graphicFrameLocks xmlns:a="http://schemas.openxmlformats.org/drawingml/2006/main" noChangeAspect="1"/>
+                </wp:cNvGraphicFramePr>
+                <a:graphic xmlns:a="http://schemas.openxmlformats.org/drawingml/2006/main">
+                  <a:graphicData uri="http://schemas.openxmlformats.org/drawingml/2006/picture">
+                    <pic:pic xmlns:pic="http://schemas.openxmlformats.org/drawingml/2006/picture">
+                      <pic:nvPicPr>
+                        <pic:cNvPr id="776475977" name=""/>
+                        <pic:cNvPicPr>
+                          <a:picLocks noChangeAspect="1"/>
+                        </pic:cNvPicPr>
+                        <pic:nvPr/>
+                      </pic:nvPicPr>
+                      <pic:blipFill>
+                        <a:blip r:embed="rId10"/>
+                        <a:stretch/>
+                      </pic:blipFill>
+                      <pic:spPr bwMode="auto">
+                        <a:xfrm>
+                          <a:off x="0" y="0"/>
+                          <a:ext cx="5940424" cy="8993692"/>
+                        </a:xfrm>
+                        <a:prstGeom prst="rect">
+                          <a:avLst/>
+                        </a:prstGeom>
+                      </pic:spPr>
+                    </pic:pic>
+                  </a:graphicData>
+                </a:graphic>
+              </wp:inline>
+            </w:drawing>
+          </mc:Choice>
+          <mc:Fallback>
+            <w:pict>
+              <v:shapetype type="#_x0000_t75" o:spt="75" coordsize="21600,21600" o:preferrelative="t" path="m@4@5l@4@11@9@11@9@5xe">
+                <v:formulas>
+                  <v:f eqn="if lineDrawn pixelLineWidth 0"/>
+                  <v:f eqn="sum @0 1 0"/>
+                  <v:f eqn="sum 0 0 @1"/>
+                  <v:f eqn="prod @2 1 2"/>
+                  <v:f eqn="prod @3 21600 pixelWidth"/>
+                  <v:f eqn="prod @3 21600 pixelHeight"/>
+                  <v:f eqn="sum @0 0 1"/>
+                  <v:f eqn="prod @6 1 2"/>
+                  <v:f eqn="prod @7 21600 pixelWidth"/>
+                  <v:f eqn="sum @8 21600 0"/>
+                  <v:f eqn="prod @7 21600 pixelHeight"/>
+                  <v:f eqn="sum @10 21600 0"/>
+                </v:formulas>
+              </v:shapetype>
+              <v:shape id="_x0000_i1" o:spid="_x0000_s1" type="#_x0000_t75" style="width:467.8pt;height:708.2pt;mso-wrap-distance-left:0.0pt;mso-wrap-distance-top:0.0pt;mso-wrap-distance-right:0.0pt;mso-wrap-distance-bottom:0.0pt;" stroked="false">
+                <v:path textboxrect="0,0,0,0"/>
+                <v:imagedata r:id="rId10" o:title=""/>
+              </v:shape>
+            </w:pict>
+          </mc:Fallback>
+        </mc:AlternateContent>
+      </w:r>
+      <w:r>
+        <w:rPr>
+          <w:rFonts w:ascii="Times New Roman" w:hAnsi="Times New Roman" w:cs="Times New Roman"/>
+          <w:b/>
+          <w:bCs/>
+          <w:highlight w:val="none"/>
+          <w:lang w:val="en-US"/>
+        </w:rPr>
+      </w:r>
+      <w:r>
+        <w:rPr>
+          <w:rFonts w:ascii="Times New Roman" w:hAnsi="Times New Roman" w:cs="Times New Roman"/>
+          <w:b/>
+          <w:bCs/>
+          <w:highlight w:val="none"/>
+          <w:lang w:val="en-US"/>
+        </w:rPr>
+      </w:r>
     </w:p>
     <w:p>
       <w:pPr>
@@ -1799,7 +1938,7 @@
     <w:p>
       <w:pPr>
         <w:rPr>
-          <w:rStyle w:val="828"/>
+          <w:rStyle w:val="840"/>
         </w:rPr>
       </w:pPr>
       <w:r>
@@ -1889,7 +2028,7 @@
           <w:highlight w:val="none"/>
           <w:lang w:val="ru-RU"/>
         </w:rPr>
-        <w:t xml:space="preserve">Oranguru Oranguru из команды красных вступает в бой!                                                                    Cacnea Cacnea из команды полосатых вступает в бой!                                                                      Oranguru Oranguru</w:t>
+        <w:t xml:space="preserve">O</w:t>
       </w:r>
       <w:r>
         <w:rPr>
@@ -1901,7 +2040,7 @@
           <w:highlight w:val="none"/>
           <w:lang w:val="ru-RU"/>
         </w:rPr>
-        <w:t xml:space="preserve"> промахивается                                                                                                                                                                                                                 Cacnea Cacnea промахивается       </w:t>
+        <w:t xml:space="preserve">ranguru Oranguru из команды красных вступает в бой!                                                                    Cacnea Cacnea из команды полосатых вступает в бой!                                                                      Oranguru Oranguru</w:t>
       </w:r>
       <w:r>
         <w:rPr>
@@ -1913,7 +2052,7 @@
           <w:highlight w:val="none"/>
           <w:lang w:val="ru-RU"/>
         </w:rPr>
-        <w:t xml:space="preserve">                                                                                                                                                                                                              Oranguru Oranguru использует Thunderbolt.          </w:t>
+        <w:t xml:space="preserve"> </w:t>
       </w:r>
       <w:r>
         <w:rPr>
@@ -1925,7 +2064,7 @@
           <w:highlight w:val="none"/>
           <w:lang w:val="ru-RU"/>
         </w:rPr>
-        <w:t xml:space="preserve">                                                                     Cacnea Cacnea теряет 3 здоровья.                                                                                                                                                            </w:t>
+        <w:t xml:space="preserve">промахивается                                                                                                                                                                                                                 Cacnea Cacnea промахивается       </w:t>
       </w:r>
       <w:r>
         <w:rPr>
@@ -1937,7 +2076,7 @@
           <w:highlight w:val="none"/>
           <w:lang w:val="ru-RU"/>
         </w:rPr>
-        <w:t xml:space="preserve">                                                    Cacnea Cacnea промахивается                                                                                                                                                                                  </w:t>
+        <w:t xml:space="preserve"> </w:t>
       </w:r>
       <w:r>
         <w:rPr>
@@ -1949,7 +2088,7 @@
           <w:highlight w:val="none"/>
           <w:lang w:val="ru-RU"/>
         </w:rPr>
-        <w:t xml:space="preserve">                                   Oranguru Oranguru промахивается                                                                                                                                                                                               </w:t>
+        <w:t xml:space="preserve">                                                                                                                                                                                                             Oranguru Oranguru использует Thunderbolt.          </w:t>
       </w:r>
       <w:r>
         <w:rPr>
@@ -1961,7 +2100,7 @@
           <w:highlight w:val="none"/>
           <w:lang w:val="ru-RU"/>
         </w:rPr>
-        <w:t xml:space="preserve">                  Cacnea Cacnea промахивается                                                                                                                                                                                                                    </w:t>
+        <w:t xml:space="preserve"> </w:t>
       </w:r>
       <w:r>
         <w:rPr>
@@ -1973,7 +2112,7 @@
           <w:highlight w:val="none"/>
           <w:lang w:val="ru-RU"/>
         </w:rPr>
-        <w:t xml:space="preserve"> Oranguru Oranguru использует Thunderbolt.                                                                               Cacnea Cacnea теряет 3 здоровья.                                                                                        Cacnea Cacnea па</w:t>
+        <w:t xml:space="preserve">                                                                    Cacnea Cacnea теряет 3 здоровья.                                                                                                                                                            </w:t>
       </w:r>
       <w:r>
         <w:rPr>
@@ -1985,7 +2124,7 @@
           <w:highlight w:val="none"/>
           <w:lang w:val="ru-RU"/>
         </w:rPr>
-        <w:t xml:space="preserve">рализован                                                                                                                                                                                                                       Cacnea Cacnea промахивается      </w:t>
+        <w:t xml:space="preserve"> </w:t>
       </w:r>
       <w:r>
         <w:rPr>
@@ -1997,7 +2136,7 @@
           <w:highlight w:val="none"/>
           <w:lang w:val="ru-RU"/>
         </w:rPr>
-        <w:t xml:space="preserve">                                                                                                                                                                                                               Oranguru Oranguru использует Thunderbolt.         </w:t>
+        <w:t xml:space="preserve">                                                   Cacnea Cacnea промахивается                                                                                                                                                                                  </w:t>
       </w:r>
       <w:r>
         <w:rPr>
@@ -2009,7 +2148,7 @@
           <w:highlight w:val="none"/>
           <w:lang w:val="ru-RU"/>
         </w:rPr>
-        <w:t xml:space="preserve">                                                                      Cacnea Cacnea теряет 3 здоровья.                                                                                                                                                           </w:t>
+        <w:t xml:space="preserve"> </w:t>
       </w:r>
       <w:r>
         <w:rPr>
@@ -2021,7 +2160,7 @@
           <w:highlight w:val="none"/>
           <w:lang w:val="ru-RU"/>
         </w:rPr>
-        <w:t xml:space="preserve">                                                     Cacnea Cacnea промахивается                                                                                                                                                                                 </w:t>
+        <w:t xml:space="preserve">                                  Oranguru Oranguru промахивается                                                                                                                                                                                               </w:t>
       </w:r>
       <w:r>
         <w:rPr>
@@ -2033,7 +2172,7 @@
           <w:highlight w:val="none"/>
           <w:lang w:val="ru-RU"/>
         </w:rPr>
-        <w:t xml:space="preserve">                                    Oranguru Oranguru промахивается                                                                                                                                                                                              </w:t>
+        <w:t xml:space="preserve"> </w:t>
       </w:r>
       <w:r>
         <w:rPr>
@@ -2045,7 +2184,7 @@
           <w:highlight w:val="none"/>
           <w:lang w:val="ru-RU"/>
         </w:rPr>
-        <w:t xml:space="preserve">                   Cacnea Cacnea использует Swagger.                                                                                       Oranguru Oranguru увеличивает атаку.                                                                                  </w:t>
+        <w:t xml:space="preserve">                 Cacnea Cacnea промахивается                                                                                                                                                                                                                    </w:t>
       </w:r>
       <w:r>
         <w:rPr>
@@ -2057,7 +2196,7 @@
           <w:highlight w:val="none"/>
           <w:lang w:val="ru-RU"/>
         </w:rPr>
-        <w:t xml:space="preserve">                                                                                                                          Oranguru Oranguru промахивается                                                                                                        </w:t>
+        <w:t xml:space="preserve"> </w:t>
       </w:r>
       <w:r>
         <w:rPr>
@@ -2069,7 +2208,7 @@
           <w:highlight w:val="none"/>
           <w:lang w:val="ru-RU"/>
         </w:rPr>
-        <w:t xml:space="preserve">                                                                                                         Cacnea Cacnea промахивается                                                                                                                             </w:t>
+        <w:t xml:space="preserve">Oranguru Oranguru использует Thunderbolt.                                                                               Cacnea Cacnea теряет 3 здоровья.                                                                                        Cacnea Cacnea па</w:t>
       </w:r>
       <w:r>
         <w:rPr>
@@ -2081,7 +2220,7 @@
           <w:highlight w:val="none"/>
           <w:lang w:val="ru-RU"/>
         </w:rPr>
-        <w:t xml:space="preserve">                                                                                        Oranguru Oranguru растерянно попадает по себе.                                                                          Oranguru Oranguru теряет 4 здоровья.             </w:t>
+        <w:t xml:space="preserve">р</w:t>
       </w:r>
       <w:r>
         <w:rPr>
@@ -2093,7 +2232,7 @@
           <w:highlight w:val="none"/>
           <w:lang w:val="ru-RU"/>
         </w:rPr>
-        <w:t xml:space="preserve">                                                                                                                                                                                               Cacnea Cacnea промахивается                                       </w:t>
+        <w:t xml:space="preserve">ализован                                                                                                                                                                                                                       Cacnea Cacnea промахивается      </w:t>
       </w:r>
       <w:r>
         <w:rPr>
@@ -2105,7 +2244,7 @@
           <w:highlight w:val="none"/>
           <w:lang w:val="ru-RU"/>
         </w:rPr>
-        <w:t xml:space="preserve">                                                                                                                                                                              Oranguru Oranguru промахивается                                                    </w:t>
+        <w:t xml:space="preserve"> </w:t>
       </w:r>
       <w:r>
         <w:rPr>
@@ -2117,7 +2256,7 @@
           <w:highlight w:val="none"/>
           <w:lang w:val="ru-RU"/>
         </w:rPr>
-        <w:t xml:space="preserve">                                                                                                                                                             Cacnea Cacnea промахивается                                                                         </w:t>
+        <w:t xml:space="preserve">                                                                                                                                                                                                              Oranguru Oranguru использует Thunderbolt.         </w:t>
       </w:r>
       <w:r>
         <w:rPr>
@@ -2129,7 +2268,7 @@
           <w:highlight w:val="none"/>
           <w:lang w:val="ru-RU"/>
         </w:rPr>
-        <w:t xml:space="preserve">                                                                                                                                            Oranguru Oranguru промахивается                                                                                      </w:t>
+        <w:t xml:space="preserve"> </w:t>
       </w:r>
       <w:r>
         <w:rPr>
@@ -2141,7 +2280,7 @@
           <w:highlight w:val="none"/>
           <w:lang w:val="ru-RU"/>
         </w:rPr>
-        <w:t xml:space="preserve">                                                                                                                           Cacnea Cacnea использует Swagger.                                                                                       Oranguru Orang</w:t>
+        <w:t xml:space="preserve">                                                                     Cacnea Cacnea теряет 3 здоровья.                                                                                                                                                           </w:t>
       </w:r>
       <w:r>
         <w:rPr>
@@ -2153,7 +2292,7 @@
           <w:highlight w:val="none"/>
           <w:lang w:val="ru-RU"/>
         </w:rPr>
-        <w:t xml:space="preserve">uru увеличивает атаку.                                                                                                                                                                                                            Oranguru Oranguru использует Th</w:t>
+        <w:t xml:space="preserve"> </w:t>
       </w:r>
       <w:r>
         <w:rPr>
@@ -2165,7 +2304,7 @@
           <w:highlight w:val="none"/>
           <w:lang w:val="ru-RU"/>
         </w:rPr>
-        <w:t xml:space="preserve">underbolt.                                                                               Cacnea Cacnea теряет 2 здоровья.                                                                                                                                        </w:t>
+        <w:t xml:space="preserve">                                                    Cacnea Cacnea промахивается                                                                                                                                                                                 </w:t>
       </w:r>
       <w:r>
         <w:rPr>
@@ -2177,7 +2316,7 @@
           <w:highlight w:val="none"/>
           <w:lang w:val="ru-RU"/>
         </w:rPr>
-        <w:t xml:space="preserve">                                                                        Cacnea Cacnea промахивается                                                                                                                                                              </w:t>
+        <w:t xml:space="preserve"> </w:t>
       </w:r>
       <w:r>
         <w:rPr>
@@ -2189,7 +2328,7 @@
           <w:highlight w:val="none"/>
           <w:lang w:val="ru-RU"/>
         </w:rPr>
-        <w:t xml:space="preserve">                                                       Oranguru Oranguru растерянно попадает по себе.                                                                          Oranguru Oranguru теряет 3 здоровья.                                              </w:t>
+        <w:t xml:space="preserve">                                   Oranguru Oranguru промахивается                                                                                                                                                                                              </w:t>
       </w:r>
       <w:r>
         <w:rPr>
@@ -2201,7 +2340,7 @@
           <w:highlight w:val="none"/>
           <w:lang w:val="ru-RU"/>
         </w:rPr>
-        <w:t xml:space="preserve">                                                                                                                                                              Cacnea Cacnea промахивается                                                                        </w:t>
+        <w:t xml:space="preserve"> </w:t>
       </w:r>
       <w:r>
         <w:rPr>
@@ -2213,7 +2352,7 @@
           <w:highlight w:val="none"/>
           <w:lang w:val="ru-RU"/>
         </w:rPr>
-        <w:t xml:space="preserve">                                                                                                                                             Oranguru Oranguru использует Thunderbolt.                                                                           </w:t>
+        <w:t xml:space="preserve">                  Cacnea Cacnea использует Swagger.                                                                                       Oranguru Oranguru увеличивает атаку.                                                                                  </w:t>
       </w:r>
       <w:r>
         <w:rPr>
@@ -2225,7 +2364,7 @@
           <w:highlight w:val="none"/>
           <w:lang w:val="ru-RU"/>
         </w:rPr>
-        <w:t xml:space="preserve">    Cacnea Cacnea теряет 3 здоровья.                                                                                        Cacnea Cacnea теряет сознание.                                                                                          Bounsweet Bou</w:t>
+        <w:t xml:space="preserve"> </w:t>
       </w:r>
       <w:r>
         <w:rPr>
@@ -2237,7 +2376,7 @@
           <w:highlight w:val="none"/>
           <w:lang w:val="ru-RU"/>
         </w:rPr>
-        <w:t xml:space="preserve">nsweet из команды полосатых вступает в бой!                                                                Oranguru Oranguru использует Feint Attack.                                                                              Bounsweet Bounsweet теряет 4 з</w:t>
+        <w:t xml:space="preserve">                                                                                                                         Oranguru Oranguru промахивается                                                                                                        </w:t>
       </w:r>
       <w:r>
         <w:rPr>
@@ -2249,7 +2388,7 @@
           <w:highlight w:val="none"/>
           <w:lang w:val="ru-RU"/>
         </w:rPr>
-        <w:t xml:space="preserve">доровья.                                                                                                                                                                                                          Bounsweet Bounsweet промахивается              </w:t>
+        <w:t xml:space="preserve"> </w:t>
       </w:r>
       <w:r>
         <w:rPr>
@@ -2261,7 +2400,7 @@
           <w:highlight w:val="none"/>
           <w:lang w:val="ru-RU"/>
         </w:rPr>
-        <w:t xml:space="preserve">                                                                                                                                                                                                 Oranguru Oranguru использует Thunderbolt.                       </w:t>
+        <w:t xml:space="preserve">                                                                                                        Cacnea Cacnea промахивается                                                                                                                             </w:t>
       </w:r>
       <w:r>
         <w:rPr>
@@ -2273,7 +2412,7 @@
           <w:highlight w:val="none"/>
           <w:lang w:val="ru-RU"/>
         </w:rPr>
-        <w:t xml:space="preserve">                                                        Bounsweet Bounsweet теряет 2 здоровья.                                                                                                                                                                   </w:t>
+        <w:t xml:space="preserve"> </w:t>
       </w:r>
       <w:r>
         <w:rPr>
@@ -2285,7 +2424,7 @@
           <w:highlight w:val="none"/>
           <w:lang w:val="ru-RU"/>
         </w:rPr>
-        <w:t xml:space="preserve">                                       Bounsweet Bounsweet использует Energy Ball.                                                                             Oranguru Oranguru теряет 4 здоровья.                                                              </w:t>
+        <w:t xml:space="preserve">                                                                                       Oranguru Oranguru растерянно попадает по себе.                                                                          Oranguru Oranguru теряет 4 здоровья.             </w:t>
       </w:r>
       <w:r>
         <w:rPr>
@@ -2297,7 +2436,7 @@
           <w:highlight w:val="none"/>
           <w:lang w:val="ru-RU"/>
         </w:rPr>
-        <w:t xml:space="preserve">                                                                                                                                              Oranguru Oranguru использует Feint Attack.                                                                         </w:t>
+        <w:t xml:space="preserve"> </w:t>
       </w:r>
       <w:r>
         <w:rPr>
@@ -2309,7 +2448,7 @@
           <w:highlight w:val="none"/>
           <w:lang w:val="ru-RU"/>
         </w:rPr>
-        <w:t xml:space="preserve">     Bounsweet Bounsweet теряет 5 здоровья.                                                                                                                                                                                                          Bounsweet Bo</w:t>
+        <w:t xml:space="preserve">                                                                                                                                                                                              Cacnea Cacnea промахивается                                       </w:t>
       </w:r>
       <w:r>
         <w:rPr>
@@ -2321,7 +2460,7 @@
           <w:highlight w:val="none"/>
           <w:lang w:val="ru-RU"/>
         </w:rPr>
-        <w:t xml:space="preserve">unsweet промахивается                                                                                                                                                                                                               Oranguru Oranguru промахивает</w:t>
+        <w:t xml:space="preserve"> </w:t>
       </w:r>
       <w:r>
         <w:rPr>
@@ -2333,7 +2472,7 @@
           <w:highlight w:val="none"/>
           <w:lang w:val="ru-RU"/>
         </w:rPr>
-        <w:t xml:space="preserve">ся                                                                                                                                                                                                                 Bounsweet Bounsweet использует Energy Ball.   </w:t>
+        <w:t xml:space="preserve">                                                                                                                                                                             Oranguru Oranguru промахивается                                                    </w:t>
       </w:r>
       <w:r>
         <w:rPr>
@@ -2345,7 +2484,7 @@
           <w:highlight w:val="none"/>
           <w:lang w:val="ru-RU"/>
         </w:rPr>
-        <w:t xml:space="preserve">                                                                          Oranguru Oranguru теряет 6 здоровья.                                                                                    Oranguru Oranguru теряет сознание.                             </w:t>
+        <w:t xml:space="preserve"> </w:t>
       </w:r>
       <w:r>
         <w:rPr>
@@ -2357,7 +2496,7 @@
           <w:highlight w:val="none"/>
           <w:lang w:val="ru-RU"/>
         </w:rPr>
-        <w:t xml:space="preserve">                                                         Cacturne Cacturne из команды красных вступает в бой!                                                                    Cacturne Cacturne промахивается                                                 </w:t>
+        <w:t xml:space="preserve">                                                                                                                                                            Cacnea Cacnea промахивается                                                                         </w:t>
       </w:r>
       <w:r>
         <w:rPr>
@@ -2369,7 +2508,7 @@
           <w:highlight w:val="none"/>
           <w:lang w:val="ru-RU"/>
         </w:rPr>
-        <w:t xml:space="preserve">                                                                                                                                                                Bounsweet Bounsweet использует Energy Ball.                                                      </w:t>
+        <w:t xml:space="preserve"> </w:t>
       </w:r>
       <w:r>
         <w:rPr>
@@ -2381,7 +2520,7 @@
           <w:highlight w:val="none"/>
           <w:lang w:val="ru-RU"/>
         </w:rPr>
-        <w:t xml:space="preserve">                       Cacturne Cacturne теряет 3 здоровья.                                                                                                                                                                                                      </w:t>
+        <w:t xml:space="preserve">                                                                                                                                           Oranguru Oranguru промахивается                                                                                      </w:t>
       </w:r>
       <w:r>
         <w:rPr>
@@ -2393,7 +2532,7 @@
           <w:highlight w:val="none"/>
           <w:lang w:val="ru-RU"/>
         </w:rPr>
-        <w:t xml:space="preserve">      Cacturne Cacturne промахивается                                                                                                                                                                                                                 Bounsweet B</w:t>
+        <w:t xml:space="preserve"> </w:t>
       </w:r>
       <w:r>
         <w:rPr>
@@ -2405,7 +2544,7 @@
           <w:highlight w:val="none"/>
           <w:lang w:val="ru-RU"/>
         </w:rPr>
-        <w:t xml:space="preserve">ounsweet промахивается                                                                                                                                                                                                               Cacturne Cacturne использует</w:t>
+        <w:t xml:space="preserve">                                                                                                                          Cacnea Cacnea использует Swagger.                                                                                       Oranguru Orang</w:t>
       </w:r>
       <w:r>
         <w:rPr>
@@ -2417,7 +2556,7 @@
           <w:highlight w:val="none"/>
           <w:lang w:val="ru-RU"/>
         </w:rPr>
-        <w:t xml:space="preserve"> Focus Blast.                                                                               Bounsweet Bounsweet теряет 3 здоровья.                                                                                  Bounsweet Bounsweet теряет сознание.         </w:t>
+        <w:t xml:space="preserve">u</w:t>
       </w:r>
       <w:r>
         <w:rPr>
@@ -2429,7 +2568,7 @@
           <w:highlight w:val="none"/>
           <w:lang w:val="ru-RU"/>
         </w:rPr>
-        <w:t xml:space="preserve">                                                                           Tsareena Tsareena из команды полосатых вступает в бой!                                                                  Tsareena Tsareena использует Energy Ball.                     </w:t>
+        <w:t xml:space="preserve">ru увеличивает атаку.                                                                                                                                                                                                            Oranguru Oranguru использует Th</w:t>
       </w:r>
       <w:r>
         <w:rPr>
@@ -2441,7 +2580,7 @@
           <w:highlight w:val="none"/>
           <w:lang w:val="ru-RU"/>
         </w:rPr>
-        <w:t xml:space="preserve">                                                          Cacturne Cacturne теряет 2 здоровья.                                                                                    Cacturne Cacturne уменьшает специальную защиту.                                </w:t>
+        <w:t xml:space="preserve">u</w:t>
       </w:r>
       <w:r>
         <w:rPr>
@@ -2453,7 +2592,7 @@
           <w:highlight w:val="none"/>
           <w:lang w:val="ru-RU"/>
         </w:rPr>
-        <w:t xml:space="preserve">                                                                                                                                                                 Cacturne Cacturne промахивается                                                                 </w:t>
+        <w:t xml:space="preserve">nderbolt.                                                                               Cacnea Cacnea теряет 2 здоровья.                                                                                                                                        </w:t>
       </w:r>
       <w:r>
         <w:rPr>
@@ -2465,7 +2604,7 @@
           <w:highlight w:val="none"/>
           <w:lang w:val="ru-RU"/>
         </w:rPr>
-        <w:t xml:space="preserve">                                                                                                                                                Tsareena Tsareena использует Play Nice.                                                                          </w:t>
+        <w:t xml:space="preserve"> </w:t>
       </w:r>
       <w:r>
         <w:rPr>
@@ -2477,7 +2616,7 @@
           <w:highlight w:val="none"/>
           <w:lang w:val="ru-RU"/>
         </w:rPr>
-        <w:t xml:space="preserve">       Cacturne Cacturne уменьшает атаку.                                                                                                                                                                                                              Cacturne C</w:t>
+        <w:t xml:space="preserve">                                                                       Cacnea Cacnea промахивается                                                                                                                                                              </w:t>
       </w:r>
       <w:r>
         <w:rPr>
@@ -2489,7 +2628,7 @@
           <w:highlight w:val="none"/>
           <w:lang w:val="ru-RU"/>
         </w:rPr>
-        <w:t xml:space="preserve">acturne промахивается                                                                                                                                                                                                                 Tsareena Tsareena используе</w:t>
+        <w:t xml:space="preserve"> </w:t>
       </w:r>
       <w:r>
         <w:rPr>
@@ -2501,7 +2640,7 @@
           <w:highlight w:val="none"/>
           <w:lang w:val="ru-RU"/>
         </w:rPr>
-        <w:t xml:space="preserve">т Play Nice.                                                                                 Cacturne Cacturne уменьшает атаку.                                                                                                                                  </w:t>
+        <w:t xml:space="preserve">                                                      Oranguru Oranguru растерянно попадает по себе.                                                                          Oranguru Oranguru теряет 3 здоровья.                                              </w:t>
       </w:r>
       <w:r>
         <w:rPr>
@@ -2513,7 +2652,7 @@
           <w:highlight w:val="none"/>
           <w:lang w:val="ru-RU"/>
         </w:rPr>
-        <w:t xml:space="preserve">                                                                            Cacturne Cacturne использует Swagger.                                                                                   Tsareena Tsareena увеличивает атаку.                         </w:t>
+        <w:t xml:space="preserve"> </w:t>
       </w:r>
       <w:r>
         <w:rPr>
@@ -2525,7 +2664,7 @@
           <w:highlight w:val="none"/>
           <w:lang w:val="ru-RU"/>
         </w:rPr>
-        <w:t xml:space="preserve">                                                                                                                                                                                   Tsareena Tsareena промахивается                                               </w:t>
+        <w:t xml:space="preserve">                                                                                                                                                             Cacnea Cacnea промахивается                                                                        </w:t>
       </w:r>
       <w:r>
         <w:rPr>
@@ -2537,7 +2676,7 @@
           <w:highlight w:val="none"/>
           <w:lang w:val="ru-RU"/>
         </w:rPr>
-        <w:t xml:space="preserve">                                                                                                                                                                  Cacturne Cacturne промахивается                                                                </w:t>
+        <w:t xml:space="preserve"> </w:t>
       </w:r>
       <w:r>
         <w:rPr>
@@ -2549,7 +2688,7 @@
           <w:highlight w:val="none"/>
           <w:lang w:val="ru-RU"/>
         </w:rPr>
-        <w:t xml:space="preserve">                                                                                                                                                 Tsareena Tsareena растерянно попадает по себе.                                                                  </w:t>
+        <w:t xml:space="preserve">                                                                                                                                            Oranguru Oranguru использует Thunderbolt.                                                                           </w:t>
       </w:r>
       <w:r>
         <w:rPr>
@@ -2561,7 +2700,7 @@
           <w:highlight w:val="none"/>
           <w:lang w:val="ru-RU"/>
         </w:rPr>
-        <w:t xml:space="preserve">        Tsareena Tsareena теряет 3 здоровья.                                                                                                                                                                                                            Cacturne </w:t>
+        <w:t xml:space="preserve"> </w:t>
       </w:r>
       <w:r>
         <w:rPr>
@@ -2573,7 +2712,7 @@
           <w:highlight w:val="none"/>
           <w:lang w:val="ru-RU"/>
         </w:rPr>
-        <w:t xml:space="preserve">Cacturne промахивается                                                                                                                                                                                                                 Tsareena Tsareena использу</w:t>
+        <w:t xml:space="preserve">   Cacnea Cacnea теряет 3 здоровья.                                                                                        Cacnea Cacnea теряет сознание.                                                                                          Bounsweet Bou</w:t>
       </w:r>
       <w:r>
         <w:rPr>
@@ -2585,7 +2724,7 @@
           <w:highlight w:val="none"/>
           <w:lang w:val="ru-RU"/>
         </w:rPr>
-        <w:t xml:space="preserve">ет Play Nice.                                                                                 Cacturne Cacturne уменьшает атаку.                                                                                                                                 </w:t>
+        <w:t xml:space="preserve">n</w:t>
       </w:r>
       <w:r>
         <w:rPr>
@@ -2597,7 +2736,7 @@
           <w:highlight w:val="none"/>
           <w:lang w:val="ru-RU"/>
         </w:rPr>
-        <w:t xml:space="preserve">                                                                             Cacturne Cacturne использует Focus Blast.                                                                               Tsareena Tsareena теряет 2 здоровья.                        </w:t>
+        <w:t xml:space="preserve">sweet из команды полосатых вступает в бой!                                                                Oranguru Oranguru использует Feint Attack.                                                                              Bounsweet Bounsweet теряет 4 з</w:t>
       </w:r>
       <w:r>
         <w:rPr>
@@ -2609,7 +2748,7 @@
           <w:highlight w:val="none"/>
           <w:lang w:val="ru-RU"/>
         </w:rPr>
-        <w:t xml:space="preserve">                                                                                                                                                                                    Tsareena Tsareena использует Play Nice.                                      </w:t>
+        <w:t xml:space="preserve">д</w:t>
       </w:r>
       <w:r>
         <w:rPr>
@@ -2621,7 +2760,7 @@
           <w:highlight w:val="none"/>
           <w:lang w:val="ru-RU"/>
         </w:rPr>
-        <w:t xml:space="preserve">                                           Cacturne Cacturne уменьшает атаку.                                                                                                                                                                                    </w:t>
+        <w:t xml:space="preserve">оровья.                                                                                                                                                                                                          Bounsweet Bounsweet промахивается              </w:t>
       </w:r>
       <w:r>
         <w:rPr>
@@ -2633,7 +2772,7 @@
           <w:highlight w:val="none"/>
           <w:lang w:val="ru-RU"/>
         </w:rPr>
-        <w:t xml:space="preserve">                          Cacturne Cacturne использует Swagger.                                                                                   Tsareena Tsareena увеличивает атаку.                                                                           </w:t>
+        <w:t xml:space="preserve"> </w:t>
       </w:r>
       <w:r>
         <w:rPr>
@@ -2645,7 +2784,7 @@
           <w:highlight w:val="none"/>
           <w:lang w:val="ru-RU"/>
         </w:rPr>
-        <w:t xml:space="preserve">                                                                                                                                 Tsareena Tsareena использует Play Nice.                                                                                 Cacturne</w:t>
+        <w:t xml:space="preserve">                                                                                                                                                                                                Oranguru Oranguru использует Thunderbolt.                       </w:t>
       </w:r>
       <w:r>
         <w:rPr>
@@ -2657,7 +2796,7 @@
           <w:highlight w:val="none"/>
           <w:lang w:val="ru-RU"/>
         </w:rPr>
-        <w:t xml:space="preserve"> Cacturne уменьшает атаку.                                                                                                                                                                                                              Cacturne Cacturne промахи</w:t>
+        <w:t xml:space="preserve"> </w:t>
       </w:r>
       <w:r>
         <w:rPr>
@@ -2669,7 +2808,7 @@
           <w:highlight w:val="none"/>
           <w:lang w:val="ru-RU"/>
         </w:rPr>
-        <w:t xml:space="preserve">вается                                                                                                                                                                                                                 Tsareena Tsareena растерянно попадает по с</w:t>
+        <w:t xml:space="preserve">                                                       Bounsweet Bounsweet теряет 2 здоровья.                                                                                                                                                                   </w:t>
       </w:r>
       <w:r>
         <w:rPr>
@@ -2681,7 +2820,7 @@
           <w:highlight w:val="none"/>
           <w:lang w:val="ru-RU"/>
         </w:rPr>
-        <w:t xml:space="preserve">ебе.                                                                          Tsareena Tsareena теряет 4 здоровья.                                                                                                                                               </w:t>
+        <w:t xml:space="preserve"> </w:t>
       </w:r>
       <w:r>
         <w:rPr>
@@ -2693,7 +2832,7 @@
           <w:highlight w:val="none"/>
           <w:lang w:val="ru-RU"/>
         </w:rPr>
-        <w:t xml:space="preserve">                                                             Cacturne Cacturne использует Focus Blast.                                                                               Tsareena Tsareena теряет 3 здоровья.                                        </w:t>
+        <w:t xml:space="preserve">                                      Bounsweet Bounsweet использует Energy Ball.                                                                             Oranguru Oranguru теряет 4 здоровья.                                                              </w:t>
       </w:r>
       <w:r>
         <w:rPr>
@@ -2705,7 +2844,7 @@
           <w:highlight w:val="none"/>
           <w:lang w:val="ru-RU"/>
         </w:rPr>
-        <w:t xml:space="preserve">                                                                                                                                                                    Tsareena Tsareena промахивается                                                              </w:t>
+        <w:t xml:space="preserve"> </w:t>
       </w:r>
       <w:r>
         <w:rPr>
@@ -2717,7 +2856,7 @@
           <w:highlight w:val="none"/>
           <w:lang w:val="ru-RU"/>
         </w:rPr>
-        <w:t xml:space="preserve">                                                                                                                                                   Cacturne Cacturne промахивается                                                                               </w:t>
+        <w:t xml:space="preserve">                                                                                                                                             Oranguru Oranguru использует Feint Attack.                                                                         </w:t>
       </w:r>
       <w:r>
         <w:rPr>
@@ -2729,7 +2868,7 @@
           <w:highlight w:val="none"/>
           <w:lang w:val="ru-RU"/>
         </w:rPr>
-        <w:t xml:space="preserve">                                                                                                                                  Tsareena Tsareena промахивается                                                                                                </w:t>
+        <w:t xml:space="preserve"> </w:t>
       </w:r>
       <w:r>
         <w:rPr>
@@ -2741,7 +2880,7 @@
           <w:highlight w:val="none"/>
           <w:lang w:val="ru-RU"/>
         </w:rPr>
-        <w:t xml:space="preserve">                                                                                                                 Cacturne Cacturne промахивается                                                                                                                 </w:t>
+        <w:t xml:space="preserve">    Bounsweet Bounsweet теряет 5 здоровья.                                                                                                                                                                                                          Bounsweet Bo</w:t>
       </w:r>
       <w:r>
         <w:rPr>
@@ -2753,7 +2892,7 @@
           <w:highlight w:val="none"/>
           <w:lang w:val="ru-RU"/>
         </w:rPr>
-        <w:t xml:space="preserve">                                                                                                Tsareena Tsareena использует Play Nice.                                                                                 Cacturne Cacturne уменьшает атаку.       </w:t>
+        <w:t xml:space="preserve">u</w:t>
       </w:r>
       <w:r>
         <w:rPr>
@@ -2765,7 +2904,7 @@
           <w:highlight w:val="none"/>
           <w:lang w:val="ru-RU"/>
         </w:rPr>
-        <w:t xml:space="preserve">                                                                                                                                                                                                       Cacturne Cacturne использует Focus Blast.                 </w:t>
+        <w:t xml:space="preserve">nsweet промахивается                                                                                                                                                                                                               Oranguru Oranguru промахивает</w:t>
       </w:r>
       <w:r>
         <w:rPr>
@@ -2777,7 +2916,7 @@
           <w:highlight w:val="none"/>
           <w:lang w:val="ru-RU"/>
         </w:rPr>
-        <w:t xml:space="preserve">                                                              Tsareena Tsareena теряет 2 здоровья.                                                                                    Tsareena Tsareena теряет сознание.                                         </w:t>
+        <w:t xml:space="preserve">с</w:t>
       </w:r>
       <w:r>
         <w:rPr>
@@ -2789,26 +2928,916 @@
           <w:highlight w:val="none"/>
           <w:lang w:val="ru-RU"/>
         </w:rPr>
+        <w:t xml:space="preserve">я                                                                                                                                                                                                                 Bounsweet Bounsweet использует Energy Ball.   </w:t>
+      </w:r>
+      <w:r>
+        <w:rPr>
+          <w:rFonts w:ascii="Times New Roman" w:hAnsi="Times New Roman" w:cs="Times New Roman"/>
+          <w:b/>
+          <w:bCs/>
+          <w:sz w:val="24"/>
+          <w:szCs w:val="24"/>
+          <w:highlight w:val="none"/>
+          <w:lang w:val="ru-RU"/>
+        </w:rPr>
+        <w:t xml:space="preserve"> </w:t>
+      </w:r>
+      <w:r>
+        <w:rPr>
+          <w:rFonts w:ascii="Times New Roman" w:hAnsi="Times New Roman" w:cs="Times New Roman"/>
+          <w:b/>
+          <w:bCs/>
+          <w:sz w:val="24"/>
+          <w:szCs w:val="24"/>
+          <w:highlight w:val="none"/>
+          <w:lang w:val="ru-RU"/>
+        </w:rPr>
+        <w:t xml:space="preserve">                                                                         Oranguru Oranguru теряет 6 здоровья.                                                                                    Oranguru Oranguru теряет сознание.                             </w:t>
+      </w:r>
+      <w:r>
+        <w:rPr>
+          <w:rFonts w:ascii="Times New Roman" w:hAnsi="Times New Roman" w:cs="Times New Roman"/>
+          <w:b/>
+          <w:bCs/>
+          <w:sz w:val="24"/>
+          <w:szCs w:val="24"/>
+          <w:highlight w:val="none"/>
+          <w:lang w:val="ru-RU"/>
+        </w:rPr>
+        <w:t xml:space="preserve"> </w:t>
+      </w:r>
+      <w:r>
+        <w:rPr>
+          <w:rFonts w:ascii="Times New Roman" w:hAnsi="Times New Roman" w:cs="Times New Roman"/>
+          <w:b/>
+          <w:bCs/>
+          <w:sz w:val="24"/>
+          <w:szCs w:val="24"/>
+          <w:highlight w:val="none"/>
+          <w:lang w:val="ru-RU"/>
+        </w:rPr>
+        <w:t xml:space="preserve">                                                        Cacturne Cacturne из команды красных вступает в бой!                                                                    Cacturne Cacturne промахивается                                                 </w:t>
+      </w:r>
+      <w:r>
+        <w:rPr>
+          <w:rFonts w:ascii="Times New Roman" w:hAnsi="Times New Roman" w:cs="Times New Roman"/>
+          <w:b/>
+          <w:bCs/>
+          <w:sz w:val="24"/>
+          <w:szCs w:val="24"/>
+          <w:highlight w:val="none"/>
+          <w:lang w:val="ru-RU"/>
+        </w:rPr>
+        <w:t xml:space="preserve"> </w:t>
+      </w:r>
+      <w:r>
+        <w:rPr>
+          <w:rFonts w:ascii="Times New Roman" w:hAnsi="Times New Roman" w:cs="Times New Roman"/>
+          <w:b/>
+          <w:bCs/>
+          <w:sz w:val="24"/>
+          <w:szCs w:val="24"/>
+          <w:highlight w:val="none"/>
+          <w:lang w:val="ru-RU"/>
+        </w:rPr>
+        <w:t xml:space="preserve">                                                                                                                                                               Bounsweet Bounsweet использует Energy Ball.                                                      </w:t>
+      </w:r>
+      <w:r>
+        <w:rPr>
+          <w:rFonts w:ascii="Times New Roman" w:hAnsi="Times New Roman" w:cs="Times New Roman"/>
+          <w:b/>
+          <w:bCs/>
+          <w:sz w:val="24"/>
+          <w:szCs w:val="24"/>
+          <w:highlight w:val="none"/>
+          <w:lang w:val="ru-RU"/>
+        </w:rPr>
+        <w:t xml:space="preserve"> </w:t>
+      </w:r>
+      <w:r>
+        <w:rPr>
+          <w:rFonts w:ascii="Times New Roman" w:hAnsi="Times New Roman" w:cs="Times New Roman"/>
+          <w:b/>
+          <w:bCs/>
+          <w:sz w:val="24"/>
+          <w:szCs w:val="24"/>
+          <w:highlight w:val="none"/>
+          <w:lang w:val="ru-RU"/>
+        </w:rPr>
+        <w:t xml:space="preserve">                      Cacturne Cacturne теряет 3 здоровья.                                                                                                                                                                                                      </w:t>
+      </w:r>
+      <w:r>
+        <w:rPr>
+          <w:rFonts w:ascii="Times New Roman" w:hAnsi="Times New Roman" w:cs="Times New Roman"/>
+          <w:b/>
+          <w:bCs/>
+          <w:sz w:val="24"/>
+          <w:szCs w:val="24"/>
+          <w:highlight w:val="none"/>
+          <w:lang w:val="ru-RU"/>
+        </w:rPr>
+        <w:t xml:space="preserve"> </w:t>
+      </w:r>
+      <w:r>
+        <w:rPr>
+          <w:rFonts w:ascii="Times New Roman" w:hAnsi="Times New Roman" w:cs="Times New Roman"/>
+          <w:b/>
+          <w:bCs/>
+          <w:sz w:val="24"/>
+          <w:szCs w:val="24"/>
+          <w:highlight w:val="none"/>
+          <w:lang w:val="ru-RU"/>
+        </w:rPr>
+        <w:t xml:space="preserve">     Cacturne Cacturne промахивается                                                                                                                                                                                                                 Bounsweet B</w:t>
+      </w:r>
+      <w:r>
+        <w:rPr>
+          <w:rFonts w:ascii="Times New Roman" w:hAnsi="Times New Roman" w:cs="Times New Roman"/>
+          <w:b/>
+          <w:bCs/>
+          <w:sz w:val="24"/>
+          <w:szCs w:val="24"/>
+          <w:highlight w:val="none"/>
+          <w:lang w:val="ru-RU"/>
+        </w:rPr>
+        <w:t xml:space="preserve">o</w:t>
+      </w:r>
+      <w:r>
+        <w:rPr>
+          <w:rFonts w:ascii="Times New Roman" w:hAnsi="Times New Roman" w:cs="Times New Roman"/>
+          <w:b/>
+          <w:bCs/>
+          <w:sz w:val="24"/>
+          <w:szCs w:val="24"/>
+          <w:highlight w:val="none"/>
+          <w:lang w:val="ru-RU"/>
+        </w:rPr>
+        <w:t xml:space="preserve">unsweet промахивается                                                                                                                                                                                                               Cacturne Cacturne использует</w:t>
+      </w:r>
+      <w:r>
+        <w:rPr>
+          <w:rFonts w:ascii="Times New Roman" w:hAnsi="Times New Roman" w:cs="Times New Roman"/>
+          <w:b/>
+          <w:bCs/>
+          <w:sz w:val="24"/>
+          <w:szCs w:val="24"/>
+          <w:highlight w:val="none"/>
+          <w:lang w:val="ru-RU"/>
+        </w:rPr>
+        <w:t xml:space="preserve"> </w:t>
+      </w:r>
+      <w:r>
+        <w:rPr>
+          <w:rFonts w:ascii="Times New Roman" w:hAnsi="Times New Roman" w:cs="Times New Roman"/>
+          <w:b/>
+          <w:bCs/>
+          <w:sz w:val="24"/>
+          <w:szCs w:val="24"/>
+          <w:highlight w:val="none"/>
+          <w:lang w:val="ru-RU"/>
+        </w:rPr>
+        <w:t xml:space="preserve">Focus Blast.                                                                               Bounsweet Bounsweet теряет 3 здоровья.                                                                                  Bounsweet Bounsweet теряет сознание.         </w:t>
+      </w:r>
+      <w:r>
+        <w:rPr>
+          <w:rFonts w:ascii="Times New Roman" w:hAnsi="Times New Roman" w:cs="Times New Roman"/>
+          <w:b/>
+          <w:bCs/>
+          <w:sz w:val="24"/>
+          <w:szCs w:val="24"/>
+          <w:highlight w:val="none"/>
+          <w:lang w:val="ru-RU"/>
+        </w:rPr>
+        <w:t xml:space="preserve"> </w:t>
+      </w:r>
+      <w:r>
+        <w:rPr>
+          <w:rFonts w:ascii="Times New Roman" w:hAnsi="Times New Roman" w:cs="Times New Roman"/>
+          <w:b/>
+          <w:bCs/>
+          <w:sz w:val="24"/>
+          <w:szCs w:val="24"/>
+          <w:highlight w:val="none"/>
+          <w:lang w:val="ru-RU"/>
+        </w:rPr>
+        <w:t xml:space="preserve">                                                                          Tsareena Tsareena из команды полосатых вступает в бой!                                                                  Tsareena Tsareena использует Energy Ball.                     </w:t>
+      </w:r>
+      <w:r>
+        <w:rPr>
+          <w:rFonts w:ascii="Times New Roman" w:hAnsi="Times New Roman" w:cs="Times New Roman"/>
+          <w:b/>
+          <w:bCs/>
+          <w:sz w:val="24"/>
+          <w:szCs w:val="24"/>
+          <w:highlight w:val="none"/>
+          <w:lang w:val="ru-RU"/>
+        </w:rPr>
+        <w:t xml:space="preserve"> </w:t>
+      </w:r>
+      <w:r>
+        <w:rPr>
+          <w:rFonts w:ascii="Times New Roman" w:hAnsi="Times New Roman" w:cs="Times New Roman"/>
+          <w:b/>
+          <w:bCs/>
+          <w:sz w:val="24"/>
+          <w:szCs w:val="24"/>
+          <w:highlight w:val="none"/>
+          <w:lang w:val="ru-RU"/>
+        </w:rPr>
+        <w:t xml:space="preserve">                                                         Cacturne Cacturne теряет 2 здоровья.                                                                                    Cacturne Cacturne уменьшает специальную защиту.                                </w:t>
+      </w:r>
+      <w:r>
+        <w:rPr>
+          <w:rFonts w:ascii="Times New Roman" w:hAnsi="Times New Roman" w:cs="Times New Roman"/>
+          <w:b/>
+          <w:bCs/>
+          <w:sz w:val="24"/>
+          <w:szCs w:val="24"/>
+          <w:highlight w:val="none"/>
+          <w:lang w:val="ru-RU"/>
+        </w:rPr>
+        <w:t xml:space="preserve"> </w:t>
+      </w:r>
+      <w:r>
+        <w:rPr>
+          <w:rFonts w:ascii="Times New Roman" w:hAnsi="Times New Roman" w:cs="Times New Roman"/>
+          <w:b/>
+          <w:bCs/>
+          <w:sz w:val="24"/>
+          <w:szCs w:val="24"/>
+          <w:highlight w:val="none"/>
+          <w:lang w:val="ru-RU"/>
+        </w:rPr>
+        <w:t xml:space="preserve">                                                                                                                                                                Cacturne Cacturne промахивается                                                                 </w:t>
+      </w:r>
+      <w:r>
+        <w:rPr>
+          <w:rFonts w:ascii="Times New Roman" w:hAnsi="Times New Roman" w:cs="Times New Roman"/>
+          <w:b/>
+          <w:bCs/>
+          <w:sz w:val="24"/>
+          <w:szCs w:val="24"/>
+          <w:highlight w:val="none"/>
+          <w:lang w:val="ru-RU"/>
+        </w:rPr>
+        <w:t xml:space="preserve"> </w:t>
+      </w:r>
+      <w:r>
+        <w:rPr>
+          <w:rFonts w:ascii="Times New Roman" w:hAnsi="Times New Roman" w:cs="Times New Roman"/>
+          <w:b/>
+          <w:bCs/>
+          <w:sz w:val="24"/>
+          <w:szCs w:val="24"/>
+          <w:highlight w:val="none"/>
+          <w:lang w:val="ru-RU"/>
+        </w:rPr>
+        <w:t xml:space="preserve">                                                                                                                                               Tsareena Tsareena использует Play Nice.                                                                          </w:t>
+      </w:r>
+      <w:r>
+        <w:rPr>
+          <w:rFonts w:ascii="Times New Roman" w:hAnsi="Times New Roman" w:cs="Times New Roman"/>
+          <w:b/>
+          <w:bCs/>
+          <w:sz w:val="24"/>
+          <w:szCs w:val="24"/>
+          <w:highlight w:val="none"/>
+          <w:lang w:val="ru-RU"/>
+        </w:rPr>
+        <w:t xml:space="preserve"> </w:t>
+      </w:r>
+      <w:r>
+        <w:rPr>
+          <w:rFonts w:ascii="Times New Roman" w:hAnsi="Times New Roman" w:cs="Times New Roman"/>
+          <w:b/>
+          <w:bCs/>
+          <w:sz w:val="24"/>
+          <w:szCs w:val="24"/>
+          <w:highlight w:val="none"/>
+          <w:lang w:val="ru-RU"/>
+        </w:rPr>
+        <w:t xml:space="preserve">      Cacturne Cacturne уменьшает атаку.                                                                                                                                                                                                              Cacturne C</w:t>
+      </w:r>
+      <w:r>
+        <w:rPr>
+          <w:rFonts w:ascii="Times New Roman" w:hAnsi="Times New Roman" w:cs="Times New Roman"/>
+          <w:b/>
+          <w:bCs/>
+          <w:sz w:val="24"/>
+          <w:szCs w:val="24"/>
+          <w:highlight w:val="none"/>
+          <w:lang w:val="ru-RU"/>
+        </w:rPr>
+        <w:t xml:space="preserve">a</w:t>
+      </w:r>
+      <w:r>
+        <w:rPr>
+          <w:rFonts w:ascii="Times New Roman" w:hAnsi="Times New Roman" w:cs="Times New Roman"/>
+          <w:b/>
+          <w:bCs/>
+          <w:sz w:val="24"/>
+          <w:szCs w:val="24"/>
+          <w:highlight w:val="none"/>
+          <w:lang w:val="ru-RU"/>
+        </w:rPr>
+        <w:t xml:space="preserve">cturne промахивается                                                                                                                                                                                                                 Tsareena Tsareena используе</w:t>
+      </w:r>
+      <w:r>
+        <w:rPr>
+          <w:rFonts w:ascii="Times New Roman" w:hAnsi="Times New Roman" w:cs="Times New Roman"/>
+          <w:b/>
+          <w:bCs/>
+          <w:sz w:val="24"/>
+          <w:szCs w:val="24"/>
+          <w:highlight w:val="none"/>
+          <w:lang w:val="ru-RU"/>
+        </w:rPr>
+        <w:t xml:space="preserve">т</w:t>
+      </w:r>
+      <w:r>
+        <w:rPr>
+          <w:rFonts w:ascii="Times New Roman" w:hAnsi="Times New Roman" w:cs="Times New Roman"/>
+          <w:b/>
+          <w:bCs/>
+          <w:sz w:val="24"/>
+          <w:szCs w:val="24"/>
+          <w:highlight w:val="none"/>
+          <w:lang w:val="ru-RU"/>
+        </w:rPr>
+        <w:t xml:space="preserve"> Play Nice.                                                                                 Cacturne Cacturne уменьшает атаку.                                                                                                                                  </w:t>
+      </w:r>
+      <w:r>
+        <w:rPr>
+          <w:rFonts w:ascii="Times New Roman" w:hAnsi="Times New Roman" w:cs="Times New Roman"/>
+          <w:b/>
+          <w:bCs/>
+          <w:sz w:val="24"/>
+          <w:szCs w:val="24"/>
+          <w:highlight w:val="none"/>
+          <w:lang w:val="ru-RU"/>
+        </w:rPr>
+        <w:t xml:space="preserve"> </w:t>
+      </w:r>
+      <w:r>
+        <w:rPr>
+          <w:rFonts w:ascii="Times New Roman" w:hAnsi="Times New Roman" w:cs="Times New Roman"/>
+          <w:b/>
+          <w:bCs/>
+          <w:sz w:val="24"/>
+          <w:szCs w:val="24"/>
+          <w:highlight w:val="none"/>
+          <w:lang w:val="ru-RU"/>
+        </w:rPr>
+        <w:t xml:space="preserve">                                                                           Cacturne Cacturne использует Swagger.                                                                                   Tsareena Tsareena увеличивает атаку.                         </w:t>
+      </w:r>
+      <w:r>
+        <w:rPr>
+          <w:rFonts w:ascii="Times New Roman" w:hAnsi="Times New Roman" w:cs="Times New Roman"/>
+          <w:b/>
+          <w:bCs/>
+          <w:sz w:val="24"/>
+          <w:szCs w:val="24"/>
+          <w:highlight w:val="none"/>
+          <w:lang w:val="ru-RU"/>
+        </w:rPr>
+        <w:t xml:space="preserve"> </w:t>
+      </w:r>
+      <w:r>
+        <w:rPr>
+          <w:rFonts w:ascii="Times New Roman" w:hAnsi="Times New Roman" w:cs="Times New Roman"/>
+          <w:b/>
+          <w:bCs/>
+          <w:sz w:val="24"/>
+          <w:szCs w:val="24"/>
+          <w:highlight w:val="none"/>
+          <w:lang w:val="ru-RU"/>
+        </w:rPr>
+        <w:t xml:space="preserve">                                                                                                                                                                                  Tsareena Tsareena промахивается                                               </w:t>
+      </w:r>
+      <w:r>
+        <w:rPr>
+          <w:rFonts w:ascii="Times New Roman" w:hAnsi="Times New Roman" w:cs="Times New Roman"/>
+          <w:b/>
+          <w:bCs/>
+          <w:sz w:val="24"/>
+          <w:szCs w:val="24"/>
+          <w:highlight w:val="none"/>
+          <w:lang w:val="ru-RU"/>
+        </w:rPr>
+        <w:t xml:space="preserve"> </w:t>
+      </w:r>
+      <w:r>
+        <w:rPr>
+          <w:rFonts w:ascii="Times New Roman" w:hAnsi="Times New Roman" w:cs="Times New Roman"/>
+          <w:b/>
+          <w:bCs/>
+          <w:sz w:val="24"/>
+          <w:szCs w:val="24"/>
+          <w:highlight w:val="none"/>
+          <w:lang w:val="ru-RU"/>
+        </w:rPr>
+        <w:t xml:space="preserve">                                                                                                                                                                 Cacturne Cacturne промахивается                                                                </w:t>
+      </w:r>
+      <w:r>
+        <w:rPr>
+          <w:rFonts w:ascii="Times New Roman" w:hAnsi="Times New Roman" w:cs="Times New Roman"/>
+          <w:b/>
+          <w:bCs/>
+          <w:sz w:val="24"/>
+          <w:szCs w:val="24"/>
+          <w:highlight w:val="none"/>
+          <w:lang w:val="ru-RU"/>
+        </w:rPr>
+        <w:t xml:space="preserve"> </w:t>
+      </w:r>
+      <w:r>
+        <w:rPr>
+          <w:rFonts w:ascii="Times New Roman" w:hAnsi="Times New Roman" w:cs="Times New Roman"/>
+          <w:b/>
+          <w:bCs/>
+          <w:sz w:val="24"/>
+          <w:szCs w:val="24"/>
+          <w:highlight w:val="none"/>
+          <w:lang w:val="ru-RU"/>
+        </w:rPr>
+        <w:t xml:space="preserve">                                                                                                                                                Tsareena Tsareena растерянно попадает по себе.                                                                  </w:t>
+      </w:r>
+      <w:r>
+        <w:rPr>
+          <w:rFonts w:ascii="Times New Roman" w:hAnsi="Times New Roman" w:cs="Times New Roman"/>
+          <w:b/>
+          <w:bCs/>
+          <w:sz w:val="24"/>
+          <w:szCs w:val="24"/>
+          <w:highlight w:val="none"/>
+          <w:lang w:val="ru-RU"/>
+        </w:rPr>
+        <w:t xml:space="preserve"> </w:t>
+      </w:r>
+      <w:r>
+        <w:rPr>
+          <w:rFonts w:ascii="Times New Roman" w:hAnsi="Times New Roman" w:cs="Times New Roman"/>
+          <w:b/>
+          <w:bCs/>
+          <w:sz w:val="24"/>
+          <w:szCs w:val="24"/>
+          <w:highlight w:val="none"/>
+          <w:lang w:val="ru-RU"/>
+        </w:rPr>
+        <w:t xml:space="preserve">       Tsareena Tsareena теряет 3 здоровья.                                                                                                                                                                                                            Cacturne </w:t>
+      </w:r>
+      <w:r>
+        <w:rPr>
+          <w:rFonts w:ascii="Times New Roman" w:hAnsi="Times New Roman" w:cs="Times New Roman"/>
+          <w:b/>
+          <w:bCs/>
+          <w:sz w:val="24"/>
+          <w:szCs w:val="24"/>
+          <w:highlight w:val="none"/>
+          <w:lang w:val="ru-RU"/>
+        </w:rPr>
+        <w:t xml:space="preserve">C</w:t>
+      </w:r>
+      <w:r>
+        <w:rPr>
+          <w:rFonts w:ascii="Times New Roman" w:hAnsi="Times New Roman" w:cs="Times New Roman"/>
+          <w:b/>
+          <w:bCs/>
+          <w:sz w:val="24"/>
+          <w:szCs w:val="24"/>
+          <w:highlight w:val="none"/>
+          <w:lang w:val="ru-RU"/>
+        </w:rPr>
+        <w:t xml:space="preserve">acturne промахивается                                                                                                                                                                                                                 Tsareena Tsareena использу</w:t>
+      </w:r>
+      <w:r>
+        <w:rPr>
+          <w:rFonts w:ascii="Times New Roman" w:hAnsi="Times New Roman" w:cs="Times New Roman"/>
+          <w:b/>
+          <w:bCs/>
+          <w:sz w:val="24"/>
+          <w:szCs w:val="24"/>
+          <w:highlight w:val="none"/>
+          <w:lang w:val="ru-RU"/>
+        </w:rPr>
+        <w:t xml:space="preserve">е</w:t>
+      </w:r>
+      <w:r>
+        <w:rPr>
+          <w:rFonts w:ascii="Times New Roman" w:hAnsi="Times New Roman" w:cs="Times New Roman"/>
+          <w:b/>
+          <w:bCs/>
+          <w:sz w:val="24"/>
+          <w:szCs w:val="24"/>
+          <w:highlight w:val="none"/>
+          <w:lang w:val="ru-RU"/>
+        </w:rPr>
+        <w:t xml:space="preserve">т Play Nice.                                                                                 Cacturne Cacturne уменьшает атаку.                                                                                                                                 </w:t>
+      </w:r>
+      <w:r>
+        <w:rPr>
+          <w:rFonts w:ascii="Times New Roman" w:hAnsi="Times New Roman" w:cs="Times New Roman"/>
+          <w:b/>
+          <w:bCs/>
+          <w:sz w:val="24"/>
+          <w:szCs w:val="24"/>
+          <w:highlight w:val="none"/>
+          <w:lang w:val="ru-RU"/>
+        </w:rPr>
+        <w:t xml:space="preserve"> </w:t>
+      </w:r>
+      <w:r>
+        <w:rPr>
+          <w:rFonts w:ascii="Times New Roman" w:hAnsi="Times New Roman" w:cs="Times New Roman"/>
+          <w:b/>
+          <w:bCs/>
+          <w:sz w:val="24"/>
+          <w:szCs w:val="24"/>
+          <w:highlight w:val="none"/>
+          <w:lang w:val="ru-RU"/>
+        </w:rPr>
+        <w:t xml:space="preserve">                                                                            Cacturne Cacturne использует Focus Blast.                                                                               Tsareena Tsareena теряет 2 здоровья.                        </w:t>
+      </w:r>
+      <w:r>
+        <w:rPr>
+          <w:rFonts w:ascii="Times New Roman" w:hAnsi="Times New Roman" w:cs="Times New Roman"/>
+          <w:b/>
+          <w:bCs/>
+          <w:sz w:val="24"/>
+          <w:szCs w:val="24"/>
+          <w:highlight w:val="none"/>
+          <w:lang w:val="ru-RU"/>
+        </w:rPr>
+        <w:t xml:space="preserve"> </w:t>
+      </w:r>
+      <w:r>
+        <w:rPr>
+          <w:rFonts w:ascii="Times New Roman" w:hAnsi="Times New Roman" w:cs="Times New Roman"/>
+          <w:b/>
+          <w:bCs/>
+          <w:sz w:val="24"/>
+          <w:szCs w:val="24"/>
+          <w:highlight w:val="none"/>
+          <w:lang w:val="ru-RU"/>
+        </w:rPr>
+        <w:t xml:space="preserve">                                                                                                                                                                                   Tsareena Tsareena использует Play Nice.                                      </w:t>
+      </w:r>
+      <w:r>
+        <w:rPr>
+          <w:rFonts w:ascii="Times New Roman" w:hAnsi="Times New Roman" w:cs="Times New Roman"/>
+          <w:b/>
+          <w:bCs/>
+          <w:sz w:val="24"/>
+          <w:szCs w:val="24"/>
+          <w:highlight w:val="none"/>
+          <w:lang w:val="ru-RU"/>
+        </w:rPr>
+        <w:t xml:space="preserve"> </w:t>
+      </w:r>
+      <w:r>
+        <w:rPr>
+          <w:rFonts w:ascii="Times New Roman" w:hAnsi="Times New Roman" w:cs="Times New Roman"/>
+          <w:b/>
+          <w:bCs/>
+          <w:sz w:val="24"/>
+          <w:szCs w:val="24"/>
+          <w:highlight w:val="none"/>
+          <w:lang w:val="ru-RU"/>
+        </w:rPr>
+        <w:t xml:space="preserve">                                          Cacturne Cacturne уменьшает атаку.                                                                                                                                                                                    </w:t>
+      </w:r>
+      <w:r>
+        <w:rPr>
+          <w:rFonts w:ascii="Times New Roman" w:hAnsi="Times New Roman" w:cs="Times New Roman"/>
+          <w:b/>
+          <w:bCs/>
+          <w:sz w:val="24"/>
+          <w:szCs w:val="24"/>
+          <w:highlight w:val="none"/>
+          <w:lang w:val="ru-RU"/>
+        </w:rPr>
+        <w:t xml:space="preserve"> </w:t>
+      </w:r>
+      <w:r>
+        <w:rPr>
+          <w:rFonts w:ascii="Times New Roman" w:hAnsi="Times New Roman" w:cs="Times New Roman"/>
+          <w:b/>
+          <w:bCs/>
+          <w:sz w:val="24"/>
+          <w:szCs w:val="24"/>
+          <w:highlight w:val="none"/>
+          <w:lang w:val="ru-RU"/>
+        </w:rPr>
+        <w:t xml:space="preserve">                         Cacturne Cacturne использует Swagger.                                                                                   Tsareena Tsareena увеличивает атаку.                                                                           </w:t>
+      </w:r>
+      <w:r>
+        <w:rPr>
+          <w:rFonts w:ascii="Times New Roman" w:hAnsi="Times New Roman" w:cs="Times New Roman"/>
+          <w:b/>
+          <w:bCs/>
+          <w:sz w:val="24"/>
+          <w:szCs w:val="24"/>
+          <w:highlight w:val="none"/>
+          <w:lang w:val="ru-RU"/>
+        </w:rPr>
+        <w:t xml:space="preserve"> </w:t>
+      </w:r>
+      <w:r>
+        <w:rPr>
+          <w:rFonts w:ascii="Times New Roman" w:hAnsi="Times New Roman" w:cs="Times New Roman"/>
+          <w:b/>
+          <w:bCs/>
+          <w:sz w:val="24"/>
+          <w:szCs w:val="24"/>
+          <w:highlight w:val="none"/>
+          <w:lang w:val="ru-RU"/>
+        </w:rPr>
+        <w:t xml:space="preserve">                                                                                                                                Tsareena Tsareena использует Play Nice.                                                                                 Cacturne</w:t>
+      </w:r>
+      <w:r>
+        <w:rPr>
+          <w:rFonts w:ascii="Times New Roman" w:hAnsi="Times New Roman" w:cs="Times New Roman"/>
+          <w:b/>
+          <w:bCs/>
+          <w:sz w:val="24"/>
+          <w:szCs w:val="24"/>
+          <w:highlight w:val="none"/>
+          <w:lang w:val="ru-RU"/>
+        </w:rPr>
+        <w:t xml:space="preserve"> </w:t>
+      </w:r>
+      <w:r>
+        <w:rPr>
+          <w:rFonts w:ascii="Times New Roman" w:hAnsi="Times New Roman" w:cs="Times New Roman"/>
+          <w:b/>
+          <w:bCs/>
+          <w:sz w:val="24"/>
+          <w:szCs w:val="24"/>
+          <w:highlight w:val="none"/>
+          <w:lang w:val="ru-RU"/>
+        </w:rPr>
+        <w:t xml:space="preserve">Cacturne уменьшает атаку.                                                                                                                                                                                                              Cacturne Cacturne промахи</w:t>
+      </w:r>
+      <w:r>
+        <w:rPr>
+          <w:rFonts w:ascii="Times New Roman" w:hAnsi="Times New Roman" w:cs="Times New Roman"/>
+          <w:b/>
+          <w:bCs/>
+          <w:sz w:val="24"/>
+          <w:szCs w:val="24"/>
+          <w:highlight w:val="none"/>
+          <w:lang w:val="ru-RU"/>
+        </w:rPr>
+        <w:t xml:space="preserve">в</w:t>
+      </w:r>
+      <w:r>
+        <w:rPr>
+          <w:rFonts w:ascii="Times New Roman" w:hAnsi="Times New Roman" w:cs="Times New Roman"/>
+          <w:b/>
+          <w:bCs/>
+          <w:sz w:val="24"/>
+          <w:szCs w:val="24"/>
+          <w:highlight w:val="none"/>
+          <w:lang w:val="ru-RU"/>
+        </w:rPr>
+        <w:t xml:space="preserve">ается                                                                                                                                                                                                                 Tsareena Tsareena растерянно попадает по с</w:t>
+      </w:r>
+      <w:r>
+        <w:rPr>
+          <w:rFonts w:ascii="Times New Roman" w:hAnsi="Times New Roman" w:cs="Times New Roman"/>
+          <w:b/>
+          <w:bCs/>
+          <w:sz w:val="24"/>
+          <w:szCs w:val="24"/>
+          <w:highlight w:val="none"/>
+          <w:lang w:val="ru-RU"/>
+        </w:rPr>
+        <w:t xml:space="preserve">е</w:t>
+      </w:r>
+      <w:r>
+        <w:rPr>
+          <w:rFonts w:ascii="Times New Roman" w:hAnsi="Times New Roman" w:cs="Times New Roman"/>
+          <w:b/>
+          <w:bCs/>
+          <w:sz w:val="24"/>
+          <w:szCs w:val="24"/>
+          <w:highlight w:val="none"/>
+          <w:lang w:val="ru-RU"/>
+        </w:rPr>
+        <w:t xml:space="preserve">бе.                                                                          Tsareena Tsareena теряет 4 здоровья.                                                                                                                                               </w:t>
+      </w:r>
+      <w:r>
+        <w:rPr>
+          <w:rFonts w:ascii="Times New Roman" w:hAnsi="Times New Roman" w:cs="Times New Roman"/>
+          <w:b/>
+          <w:bCs/>
+          <w:sz w:val="24"/>
+          <w:szCs w:val="24"/>
+          <w:highlight w:val="none"/>
+          <w:lang w:val="ru-RU"/>
+        </w:rPr>
+        <w:t xml:space="preserve"> </w:t>
+      </w:r>
+      <w:r>
+        <w:rPr>
+          <w:rFonts w:ascii="Times New Roman" w:hAnsi="Times New Roman" w:cs="Times New Roman"/>
+          <w:b/>
+          <w:bCs/>
+          <w:sz w:val="24"/>
+          <w:szCs w:val="24"/>
+          <w:highlight w:val="none"/>
+          <w:lang w:val="ru-RU"/>
+        </w:rPr>
+        <w:t xml:space="preserve">                                                            Cacturne Cacturne использует Focus Blast.                                                                               Tsareena Tsareena теряет 3 здоровья.                                        </w:t>
+      </w:r>
+      <w:r>
+        <w:rPr>
+          <w:rFonts w:ascii="Times New Roman" w:hAnsi="Times New Roman" w:cs="Times New Roman"/>
+          <w:b/>
+          <w:bCs/>
+          <w:sz w:val="24"/>
+          <w:szCs w:val="24"/>
+          <w:highlight w:val="none"/>
+          <w:lang w:val="ru-RU"/>
+        </w:rPr>
+        <w:t xml:space="preserve"> </w:t>
+      </w:r>
+      <w:r>
+        <w:rPr>
+          <w:rFonts w:ascii="Times New Roman" w:hAnsi="Times New Roman" w:cs="Times New Roman"/>
+          <w:b/>
+          <w:bCs/>
+          <w:sz w:val="24"/>
+          <w:szCs w:val="24"/>
+          <w:highlight w:val="none"/>
+          <w:lang w:val="ru-RU"/>
+        </w:rPr>
+        <w:t xml:space="preserve">                                                                                                                                                                   Tsareena Tsareena промахивается                                                              </w:t>
+      </w:r>
+      <w:r>
+        <w:rPr>
+          <w:rFonts w:ascii="Times New Roman" w:hAnsi="Times New Roman" w:cs="Times New Roman"/>
+          <w:b/>
+          <w:bCs/>
+          <w:sz w:val="24"/>
+          <w:szCs w:val="24"/>
+          <w:highlight w:val="none"/>
+          <w:lang w:val="ru-RU"/>
+        </w:rPr>
+        <w:t xml:space="preserve"> </w:t>
+      </w:r>
+      <w:r>
+        <w:rPr>
+          <w:rFonts w:ascii="Times New Roman" w:hAnsi="Times New Roman" w:cs="Times New Roman"/>
+          <w:b/>
+          <w:bCs/>
+          <w:sz w:val="24"/>
+          <w:szCs w:val="24"/>
+          <w:highlight w:val="none"/>
+          <w:lang w:val="ru-RU"/>
+        </w:rPr>
+        <w:t xml:space="preserve">                                                                                                                                                  Cacturne Cacturne промахивается                                                                               </w:t>
+      </w:r>
+      <w:r>
+        <w:rPr>
+          <w:rFonts w:ascii="Times New Roman" w:hAnsi="Times New Roman" w:cs="Times New Roman"/>
+          <w:b/>
+          <w:bCs/>
+          <w:sz w:val="24"/>
+          <w:szCs w:val="24"/>
+          <w:highlight w:val="none"/>
+          <w:lang w:val="ru-RU"/>
+        </w:rPr>
+        <w:t xml:space="preserve"> </w:t>
+      </w:r>
+      <w:r>
+        <w:rPr>
+          <w:rFonts w:ascii="Times New Roman" w:hAnsi="Times New Roman" w:cs="Times New Roman"/>
+          <w:b/>
+          <w:bCs/>
+          <w:sz w:val="24"/>
+          <w:szCs w:val="24"/>
+          <w:highlight w:val="none"/>
+          <w:lang w:val="ru-RU"/>
+        </w:rPr>
+        <w:t xml:space="preserve">                                                                                                                                 Tsareena Tsareena промахивается                                                                                                </w:t>
+      </w:r>
+      <w:r>
+        <w:rPr>
+          <w:rFonts w:ascii="Times New Roman" w:hAnsi="Times New Roman" w:cs="Times New Roman"/>
+          <w:b/>
+          <w:bCs/>
+          <w:sz w:val="24"/>
+          <w:szCs w:val="24"/>
+          <w:highlight w:val="none"/>
+          <w:lang w:val="ru-RU"/>
+        </w:rPr>
+        <w:t xml:space="preserve"> </w:t>
+      </w:r>
+      <w:r>
+        <w:rPr>
+          <w:rFonts w:ascii="Times New Roman" w:hAnsi="Times New Roman" w:cs="Times New Roman"/>
+          <w:b/>
+          <w:bCs/>
+          <w:sz w:val="24"/>
+          <w:szCs w:val="24"/>
+          <w:highlight w:val="none"/>
+          <w:lang w:val="ru-RU"/>
+        </w:rPr>
+        <w:t xml:space="preserve">                                                                                                                Cacturne Cacturne промахивается                                                                                                                 </w:t>
+      </w:r>
+      <w:r>
+        <w:rPr>
+          <w:rFonts w:ascii="Times New Roman" w:hAnsi="Times New Roman" w:cs="Times New Roman"/>
+          <w:b/>
+          <w:bCs/>
+          <w:sz w:val="24"/>
+          <w:szCs w:val="24"/>
+          <w:highlight w:val="none"/>
+          <w:lang w:val="ru-RU"/>
+        </w:rPr>
+        <w:t xml:space="preserve"> </w:t>
+      </w:r>
+      <w:r>
+        <w:rPr>
+          <w:rFonts w:ascii="Times New Roman" w:hAnsi="Times New Roman" w:cs="Times New Roman"/>
+          <w:b/>
+          <w:bCs/>
+          <w:sz w:val="24"/>
+          <w:szCs w:val="24"/>
+          <w:highlight w:val="none"/>
+          <w:lang w:val="ru-RU"/>
+        </w:rPr>
+        <w:t xml:space="preserve">                                                                                               Tsareena Tsareena использует Play Nice.                                                                                 Cacturne Cacturne уменьшает атаку.       </w:t>
+      </w:r>
+      <w:r>
+        <w:rPr>
+          <w:rFonts w:ascii="Times New Roman" w:hAnsi="Times New Roman" w:cs="Times New Roman"/>
+          <w:b/>
+          <w:bCs/>
+          <w:sz w:val="24"/>
+          <w:szCs w:val="24"/>
+          <w:highlight w:val="none"/>
+          <w:lang w:val="ru-RU"/>
+        </w:rPr>
+        <w:t xml:space="preserve"> </w:t>
+      </w:r>
+      <w:r>
+        <w:rPr>
+          <w:rFonts w:ascii="Times New Roman" w:hAnsi="Times New Roman" w:cs="Times New Roman"/>
+          <w:b/>
+          <w:bCs/>
+          <w:sz w:val="24"/>
+          <w:szCs w:val="24"/>
+          <w:highlight w:val="none"/>
+          <w:lang w:val="ru-RU"/>
+        </w:rPr>
+        <w:t xml:space="preserve">                                                                                                                                                                                                      Cacturne Cacturne использует Focus Blast.                 </w:t>
+      </w:r>
+      <w:r>
+        <w:rPr>
+          <w:rFonts w:ascii="Times New Roman" w:hAnsi="Times New Roman" w:cs="Times New Roman"/>
+          <w:b/>
+          <w:bCs/>
+          <w:sz w:val="24"/>
+          <w:szCs w:val="24"/>
+          <w:highlight w:val="none"/>
+          <w:lang w:val="ru-RU"/>
+        </w:rPr>
+        <w:t xml:space="preserve"> </w:t>
+      </w:r>
+      <w:r>
+        <w:rPr>
+          <w:rFonts w:ascii="Times New Roman" w:hAnsi="Times New Roman" w:cs="Times New Roman"/>
+          <w:b/>
+          <w:bCs/>
+          <w:sz w:val="24"/>
+          <w:szCs w:val="24"/>
+          <w:highlight w:val="none"/>
+          <w:lang w:val="ru-RU"/>
+        </w:rPr>
+        <w:t xml:space="preserve">                                                             Tsareena Tsareena теряет 2 здоровья.                                                                                    Tsareena Tsareena теряет сознание.                                         </w:t>
+      </w:r>
+      <w:r>
+        <w:rPr>
+          <w:rFonts w:ascii="Times New Roman" w:hAnsi="Times New Roman" w:cs="Times New Roman"/>
+          <w:b/>
+          <w:bCs/>
+          <w:sz w:val="24"/>
+          <w:szCs w:val="24"/>
+          <w:highlight w:val="none"/>
+          <w:lang w:val="ru-RU"/>
+        </w:rPr>
         <w:t xml:space="preserve">                                             В команде полосатых не осталось покемонов.                                                                              Команда красных побеждает в этом бою! </w:t>
       </w:r>
       <w:r>
         <w:rPr>
           <w:rFonts w:ascii="Times New Roman" w:hAnsi="Times New Roman" w:cs="Times New Roman"/>
-          <w:b/>
-          <w:bCs/>
-          <w:sz w:val="24"/>
-          <w:szCs w:val="24"/>
-          <w:highlight w:val="none"/>
-          <w:lang w:val="ru-RU"/>
-        </w:rPr>
-      </w:r>
-      <w:r>
-        <w:rPr>
-          <w:rFonts w:ascii="Times New Roman" w:hAnsi="Times New Roman" w:cs="Times New Roman"/>
-          <w:sz w:val="24"/>
-          <w:szCs w:val="24"/>
-        </w:rPr>
-      </w:r>
+          <w:sz w:val="24"/>
+          <w:szCs w:val="24"/>
+        </w:rPr>
+      </w:r>
+      <w:r/>
     </w:p>
     <w:p>
       <w:pPr>
@@ -4701,11 +5730,11 @@
     <w:lsdException w:name="Bibliography" w:uiPriority="37"/>
     <w:lsdException w:name="TOC Heading" w:uiPriority="39" w:qFormat="1"/>
   </w:latentStyles>
-  <w:style w:type="paragraph" w:styleId="646">
+  <w:style w:type="paragraph" w:styleId="658">
     <w:name w:val="Heading 1"/>
-    <w:basedOn w:val="822"/>
-    <w:next w:val="822"/>
-    <w:link w:val="647"/>
+    <w:basedOn w:val="834"/>
+    <w:next w:val="834"/>
+    <w:link w:val="659"/>
     <w:uiPriority w:val="9"/>
     <w:qFormat/>
     <w:pPr>
@@ -4720,10 +5749,10 @@
       <w:szCs w:val="40"/>
     </w:rPr>
   </w:style>
-  <w:style w:type="character" w:styleId="647">
+  <w:style w:type="character" w:styleId="659">
     <w:name w:val="Heading 1 Char"/>
-    <w:basedOn w:val="824"/>
-    <w:link w:val="646"/>
+    <w:basedOn w:val="836"/>
+    <w:link w:val="658"/>
     <w:uiPriority w:val="9"/>
     <w:rPr>
       <w:rFonts w:ascii="Arial" w:hAnsi="Arial" w:eastAsia="Arial" w:cs="Arial"/>
@@ -4731,11 +5760,11 @@
       <w:szCs w:val="40"/>
     </w:rPr>
   </w:style>
-  <w:style w:type="paragraph" w:styleId="648">
+  <w:style w:type="paragraph" w:styleId="660">
     <w:name w:val="Heading 2"/>
-    <w:basedOn w:val="822"/>
-    <w:next w:val="822"/>
-    <w:link w:val="649"/>
+    <w:basedOn w:val="834"/>
+    <w:next w:val="834"/>
+    <w:link w:val="661"/>
     <w:uiPriority w:val="9"/>
     <w:unhideWhenUsed/>
     <w:qFormat/>
@@ -4750,20 +5779,20 @@
       <w:sz w:val="34"/>
     </w:rPr>
   </w:style>
-  <w:style w:type="character" w:styleId="649">
+  <w:style w:type="character" w:styleId="661">
     <w:name w:val="Heading 2 Char"/>
-    <w:basedOn w:val="824"/>
-    <w:link w:val="648"/>
+    <w:basedOn w:val="836"/>
+    <w:link w:val="660"/>
     <w:uiPriority w:val="9"/>
     <w:rPr>
       <w:rFonts w:ascii="Arial" w:hAnsi="Arial" w:eastAsia="Arial" w:cs="Arial"/>
       <w:sz w:val="34"/>
     </w:rPr>
   </w:style>
-  <w:style w:type="character" w:styleId="650">
+  <w:style w:type="character" w:styleId="662">
     <w:name w:val="Heading 3 Char"/>
-    <w:basedOn w:val="824"/>
-    <w:link w:val="823"/>
+    <w:basedOn w:val="836"/>
+    <w:link w:val="835"/>
     <w:uiPriority w:val="9"/>
     <w:rPr>
       <w:rFonts w:ascii="Arial" w:hAnsi="Arial" w:eastAsia="Arial" w:cs="Arial"/>
@@ -4771,11 +5800,11 @@
       <w:szCs w:val="30"/>
     </w:rPr>
   </w:style>
-  <w:style w:type="paragraph" w:styleId="651">
+  <w:style w:type="paragraph" w:styleId="663">
     <w:name w:val="Heading 4"/>
-    <w:basedOn w:val="822"/>
-    <w:next w:val="822"/>
-    <w:link w:val="652"/>
+    <w:basedOn w:val="834"/>
+    <w:next w:val="834"/>
+    <w:link w:val="664"/>
     <w:uiPriority w:val="9"/>
     <w:unhideWhenUsed/>
     <w:qFormat/>
@@ -4793,10 +5822,10 @@
       <w:szCs w:val="26"/>
     </w:rPr>
   </w:style>
-  <w:style w:type="character" w:styleId="652">
+  <w:style w:type="character" w:styleId="664">
     <w:name w:val="Heading 4 Char"/>
-    <w:basedOn w:val="824"/>
-    <w:link w:val="651"/>
+    <w:basedOn w:val="836"/>
+    <w:link w:val="663"/>
     <w:uiPriority w:val="9"/>
     <w:rPr>
       <w:rFonts w:ascii="Arial" w:hAnsi="Arial" w:eastAsia="Arial" w:cs="Arial"/>
@@ -4806,11 +5835,11 @@
       <w:szCs w:val="26"/>
     </w:rPr>
   </w:style>
-  <w:style w:type="paragraph" w:styleId="653">
+  <w:style w:type="paragraph" w:styleId="665">
     <w:name w:val="Heading 5"/>
-    <w:basedOn w:val="822"/>
-    <w:next w:val="822"/>
-    <w:link w:val="654"/>
+    <w:basedOn w:val="834"/>
+    <w:next w:val="834"/>
+    <w:link w:val="666"/>
     <w:uiPriority w:val="9"/>
     <w:unhideWhenUsed/>
     <w:qFormat/>
@@ -4828,10 +5857,10 @@
       <w:szCs w:val="24"/>
     </w:rPr>
   </w:style>
-  <w:style w:type="character" w:styleId="654">
+  <w:style w:type="character" w:styleId="666">
     <w:name w:val="Heading 5 Char"/>
-    <w:basedOn w:val="824"/>
-    <w:link w:val="653"/>
+    <w:basedOn w:val="836"/>
+    <w:link w:val="665"/>
     <w:uiPriority w:val="9"/>
     <w:rPr>
       <w:rFonts w:ascii="Arial" w:hAnsi="Arial" w:eastAsia="Arial" w:cs="Arial"/>
@@ -4841,11 +5870,11 @@
       <w:szCs w:val="24"/>
     </w:rPr>
   </w:style>
-  <w:style w:type="paragraph" w:styleId="655">
+  <w:style w:type="paragraph" w:styleId="667">
     <w:name w:val="Heading 6"/>
-    <w:basedOn w:val="822"/>
-    <w:next w:val="822"/>
-    <w:link w:val="656"/>
+    <w:basedOn w:val="834"/>
+    <w:next w:val="834"/>
+    <w:link w:val="668"/>
     <w:uiPriority w:val="9"/>
     <w:unhideWhenUsed/>
     <w:qFormat/>
@@ -4863,10 +5892,10 @@
       <w:szCs w:val="22"/>
     </w:rPr>
   </w:style>
-  <w:style w:type="character" w:styleId="656">
+  <w:style w:type="character" w:styleId="668">
     <w:name w:val="Heading 6 Char"/>
-    <w:basedOn w:val="824"/>
-    <w:link w:val="655"/>
+    <w:basedOn w:val="836"/>
+    <w:link w:val="667"/>
     <w:uiPriority w:val="9"/>
     <w:rPr>
       <w:rFonts w:ascii="Arial" w:hAnsi="Arial" w:eastAsia="Arial" w:cs="Arial"/>
@@ -4876,11 +5905,11 @@
       <w:szCs w:val="22"/>
     </w:rPr>
   </w:style>
-  <w:style w:type="paragraph" w:styleId="657">
+  <w:style w:type="paragraph" w:styleId="669">
     <w:name w:val="Heading 7"/>
-    <w:basedOn w:val="822"/>
-    <w:next w:val="822"/>
-    <w:link w:val="658"/>
+    <w:basedOn w:val="834"/>
+    <w:next w:val="834"/>
+    <w:link w:val="670"/>
     <w:uiPriority w:val="9"/>
     <w:unhideWhenUsed/>
     <w:qFormat/>
@@ -4900,10 +5929,10 @@
       <w:szCs w:val="22"/>
     </w:rPr>
   </w:style>
-  <w:style w:type="character" w:styleId="658">
+  <w:style w:type="character" w:styleId="670">
     <w:name w:val="Heading 7 Char"/>
-    <w:basedOn w:val="824"/>
-    <w:link w:val="657"/>
+    <w:basedOn w:val="836"/>
+    <w:link w:val="669"/>
     <w:uiPriority w:val="9"/>
     <w:rPr>
       <w:rFonts w:ascii="Arial" w:hAnsi="Arial" w:eastAsia="Arial" w:cs="Arial"/>
@@ -4915,11 +5944,11 @@
       <w:szCs w:val="22"/>
     </w:rPr>
   </w:style>
-  <w:style w:type="paragraph" w:styleId="659">
+  <w:style w:type="paragraph" w:styleId="671">
     <w:name w:val="Heading 8"/>
-    <w:basedOn w:val="822"/>
-    <w:next w:val="822"/>
-    <w:link w:val="660"/>
+    <w:basedOn w:val="834"/>
+    <w:next w:val="834"/>
+    <w:link w:val="672"/>
     <w:uiPriority w:val="9"/>
     <w:unhideWhenUsed/>
     <w:qFormat/>
@@ -4937,10 +5966,10 @@
       <w:szCs w:val="22"/>
     </w:rPr>
   </w:style>
-  <w:style w:type="character" w:styleId="660">
+  <w:style w:type="character" w:styleId="672">
     <w:name w:val="Heading 8 Char"/>
-    <w:basedOn w:val="824"/>
-    <w:link w:val="659"/>
+    <w:basedOn w:val="836"/>
+    <w:link w:val="671"/>
     <w:uiPriority w:val="9"/>
     <w:rPr>
       <w:rFonts w:ascii="Arial" w:hAnsi="Arial" w:eastAsia="Arial" w:cs="Arial"/>
@@ -4950,11 +5979,11 @@
       <w:szCs w:val="22"/>
     </w:rPr>
   </w:style>
-  <w:style w:type="paragraph" w:styleId="661">
+  <w:style w:type="paragraph" w:styleId="673">
     <w:name w:val="Heading 9"/>
-    <w:basedOn w:val="822"/>
-    <w:next w:val="822"/>
-    <w:link w:val="662"/>
+    <w:basedOn w:val="834"/>
+    <w:next w:val="834"/>
+    <w:link w:val="674"/>
     <w:uiPriority w:val="9"/>
     <w:unhideWhenUsed/>
     <w:qFormat/>
@@ -4972,10 +6001,10 @@
       <w:szCs w:val="21"/>
     </w:rPr>
   </w:style>
-  <w:style w:type="character" w:styleId="662">
+  <w:style w:type="character" w:styleId="674">
     <w:name w:val="Heading 9 Char"/>
-    <w:basedOn w:val="824"/>
-    <w:link w:val="661"/>
+    <w:basedOn w:val="836"/>
+    <w:link w:val="673"/>
     <w:uiPriority w:val="9"/>
     <w:rPr>
       <w:rFonts w:ascii="Arial" w:hAnsi="Arial" w:eastAsia="Arial" w:cs="Arial"/>
@@ -4985,9 +6014,9 @@
       <w:szCs w:val="21"/>
     </w:rPr>
   </w:style>
-  <w:style w:type="paragraph" w:styleId="663">
+  <w:style w:type="paragraph" w:styleId="675">
     <w:name w:val="List Paragraph"/>
-    <w:basedOn w:val="822"/>
+    <w:basedOn w:val="834"/>
     <w:uiPriority w:val="34"/>
     <w:qFormat/>
     <w:pPr>
@@ -4995,7 +6024,7 @@
       <w:ind w:left="720"/>
     </w:pPr>
   </w:style>
-  <w:style w:type="paragraph" w:styleId="664">
+  <w:style w:type="paragraph" w:styleId="676">
     <w:name w:val="No Spacing"/>
     <w:uiPriority w:val="1"/>
     <w:qFormat/>
@@ -5003,11 +6032,11 @@
       <w:spacing w:before="0" w:after="0" w:line="240" w:lineRule="auto"/>
     </w:pPr>
   </w:style>
-  <w:style w:type="paragraph" w:styleId="665">
+  <w:style w:type="paragraph" w:styleId="677">
     <w:name w:val="Title"/>
-    <w:basedOn w:val="822"/>
-    <w:next w:val="822"/>
-    <w:link w:val="666"/>
+    <w:basedOn w:val="834"/>
+    <w:next w:val="834"/>
+    <w:link w:val="678"/>
     <w:uiPriority w:val="10"/>
     <w:qFormat/>
     <w:pPr>
@@ -5019,21 +6048,21 @@
       <w:szCs w:val="48"/>
     </w:rPr>
   </w:style>
-  <w:style w:type="character" w:styleId="666">
+  <w:style w:type="character" w:styleId="678">
     <w:name w:val="Title Char"/>
-    <w:basedOn w:val="824"/>
-    <w:link w:val="665"/>
+    <w:basedOn w:val="836"/>
+    <w:link w:val="677"/>
     <w:uiPriority w:val="10"/>
     <w:rPr>
       <w:sz w:val="48"/>
       <w:szCs w:val="48"/>
     </w:rPr>
   </w:style>
-  <w:style w:type="paragraph" w:styleId="667">
+  <w:style w:type="paragraph" w:styleId="679">
     <w:name w:val="Subtitle"/>
-    <w:basedOn w:val="822"/>
-    <w:next w:val="822"/>
-    <w:link w:val="668"/>
+    <w:basedOn w:val="834"/>
+    <w:next w:val="834"/>
+    <w:link w:val="680"/>
     <w:uiPriority w:val="11"/>
     <w:qFormat/>
     <w:pPr>
@@ -5044,21 +6073,21 @@
       <w:szCs w:val="24"/>
     </w:rPr>
   </w:style>
-  <w:style w:type="character" w:styleId="668">
+  <w:style w:type="character" w:styleId="680">
     <w:name w:val="Subtitle Char"/>
-    <w:basedOn w:val="824"/>
-    <w:link w:val="667"/>
+    <w:basedOn w:val="836"/>
+    <w:link w:val="679"/>
     <w:uiPriority w:val="11"/>
     <w:rPr>
       <w:sz w:val="24"/>
       <w:szCs w:val="24"/>
     </w:rPr>
   </w:style>
-  <w:style w:type="paragraph" w:styleId="669">
+  <w:style w:type="paragraph" w:styleId="681">
     <w:name w:val="Quote"/>
-    <w:basedOn w:val="822"/>
-    <w:next w:val="822"/>
-    <w:link w:val="670"/>
+    <w:basedOn w:val="834"/>
+    <w:next w:val="834"/>
+    <w:link w:val="682"/>
     <w:uiPriority w:val="29"/>
     <w:qFormat/>
     <w:pPr>
@@ -5068,19 +6097,19 @@
       <w:i/>
     </w:rPr>
   </w:style>
-  <w:style w:type="character" w:styleId="670">
+  <w:style w:type="character" w:styleId="682">
     <w:name w:val="Quote Char"/>
-    <w:link w:val="669"/>
+    <w:link w:val="681"/>
     <w:uiPriority w:val="29"/>
     <w:rPr>
       <w:i/>
     </w:rPr>
   </w:style>
-  <w:style w:type="paragraph" w:styleId="671">
+  <w:style w:type="paragraph" w:styleId="683">
     <w:name w:val="Intense Quote"/>
-    <w:basedOn w:val="822"/>
-    <w:next w:val="822"/>
-    <w:link w:val="672"/>
+    <w:basedOn w:val="834"/>
+    <w:next w:val="834"/>
+    <w:link w:val="684"/>
     <w:uiPriority w:val="30"/>
     <w:qFormat/>
     <w:pPr>
@@ -5098,18 +6127,18 @@
       <w:i/>
     </w:rPr>
   </w:style>
-  <w:style w:type="character" w:styleId="672">
+  <w:style w:type="character" w:styleId="684">
     <w:name w:val="Intense Quote Char"/>
-    <w:link w:val="671"/>
+    <w:link w:val="683"/>
     <w:uiPriority w:val="30"/>
     <w:rPr>
       <w:i/>
     </w:rPr>
   </w:style>
-  <w:style w:type="paragraph" w:styleId="673">
+  <w:style w:type="paragraph" w:styleId="685">
     <w:name w:val="Header"/>
-    <w:basedOn w:val="822"/>
-    <w:link w:val="674"/>
+    <w:basedOn w:val="834"/>
+    <w:link w:val="686"/>
     <w:uiPriority w:val="99"/>
     <w:unhideWhenUsed/>
     <w:pPr>
@@ -5120,16 +6149,16 @@
       </w:tabs>
     </w:pPr>
   </w:style>
-  <w:style w:type="character" w:styleId="674">
+  <w:style w:type="character" w:styleId="686">
     <w:name w:val="Header Char"/>
-    <w:basedOn w:val="824"/>
-    <w:link w:val="673"/>
+    <w:basedOn w:val="836"/>
+    <w:link w:val="685"/>
     <w:uiPriority w:val="99"/>
   </w:style>
-  <w:style w:type="paragraph" w:styleId="675">
+  <w:style w:type="paragraph" w:styleId="687">
     <w:name w:val="Footer"/>
-    <w:basedOn w:val="822"/>
-    <w:link w:val="678"/>
+    <w:basedOn w:val="834"/>
+    <w:link w:val="690"/>
     <w:uiPriority w:val="99"/>
     <w:unhideWhenUsed/>
     <w:pPr>
@@ -5140,16 +6169,16 @@
       </w:tabs>
     </w:pPr>
   </w:style>
-  <w:style w:type="character" w:styleId="676">
+  <w:style w:type="character" w:styleId="688">
     <w:name w:val="Footer Char"/>
-    <w:basedOn w:val="824"/>
-    <w:link w:val="675"/>
+    <w:basedOn w:val="836"/>
+    <w:link w:val="687"/>
     <w:uiPriority w:val="99"/>
   </w:style>
-  <w:style w:type="paragraph" w:styleId="677">
+  <w:style w:type="paragraph" w:styleId="689">
     <w:name w:val="Caption"/>
-    <w:basedOn w:val="822"/>
-    <w:next w:val="822"/>
+    <w:basedOn w:val="834"/>
+    <w:next w:val="834"/>
     <w:uiPriority w:val="35"/>
     <w:semiHidden/>
     <w:unhideWhenUsed/>
@@ -5165,15 +6194,15 @@
       <w:szCs w:val="18"/>
     </w:rPr>
   </w:style>
-  <w:style w:type="character" w:styleId="678">
+  <w:style w:type="character" w:styleId="690">
     <w:name w:val="Caption Char"/>
-    <w:basedOn w:val="677"/>
-    <w:link w:val="675"/>
+    <w:basedOn w:val="689"/>
+    <w:link w:val="687"/>
     <w:uiPriority w:val="99"/>
   </w:style>
-  <w:style w:type="table" w:styleId="679">
+  <w:style w:type="table" w:styleId="691">
     <w:name w:val="Table Grid"/>
-    <w:basedOn w:val="825"/>
+    <w:basedOn w:val="837"/>
     <w:uiPriority w:val="59"/>
     <w:pPr>
       <w:spacing w:after="0" w:line="240" w:lineRule="auto"/>
@@ -5196,9 +6225,9 @@
       </w:tblCellMar>
     </w:tblPr>
   </w:style>
-  <w:style w:type="table" w:styleId="680">
+  <w:style w:type="table" w:styleId="692">
     <w:name w:val="Table Grid Light"/>
-    <w:basedOn w:val="825"/>
+    <w:basedOn w:val="837"/>
     <w:uiPriority w:val="59"/>
     <w:pPr>
       <w:spacing w:after="0" w:line="240" w:lineRule="auto"/>
@@ -5221,9 +6250,9 @@
       </w:tblCellMar>
     </w:tblPr>
   </w:style>
-  <w:style w:type="table" w:styleId="681">
+  <w:style w:type="table" w:styleId="693">
     <w:name w:val="Plain Table 1"/>
-    <w:basedOn w:val="825"/>
+    <w:basedOn w:val="837"/>
     <w:uiPriority w:val="59"/>
     <w:pPr>
       <w:spacing w:after="0" w:line="240" w:lineRule="auto"/>
@@ -5288,9 +6317,9 @@
       </w:rPr>
     </w:tblStylePr>
   </w:style>
-  <w:style w:type="table" w:styleId="682">
+  <w:style w:type="table" w:styleId="694">
     <w:name w:val="Plain Table 2"/>
-    <w:basedOn w:val="825"/>
+    <w:basedOn w:val="837"/>
     <w:uiPriority w:val="59"/>
     <w:pPr>
       <w:spacing w:after="0" w:line="240" w:lineRule="auto"/>
@@ -5373,9 +6402,9 @@
       </w:rPr>
     </w:tblStylePr>
   </w:style>
-  <w:style w:type="table" w:styleId="683">
+  <w:style w:type="table" w:styleId="695">
     <w:name w:val="Plain Table 3"/>
-    <w:basedOn w:val="825"/>
+    <w:basedOn w:val="837"/>
     <w:uiPriority w:val="99"/>
     <w:pPr>
       <w:spacing w:after="0" w:line="240" w:lineRule="auto"/>
@@ -5450,9 +6479,9 @@
       </w:rPr>
     </w:tblStylePr>
   </w:style>
-  <w:style w:type="table" w:styleId="684">
+  <w:style w:type="table" w:styleId="696">
     <w:name w:val="Plain Table 4"/>
-    <w:basedOn w:val="825"/>
+    <w:basedOn w:val="837"/>
     <w:uiPriority w:val="99"/>
     <w:pPr>
       <w:spacing w:after="0" w:line="240" w:lineRule="auto"/>
@@ -5507,9 +6536,9 @@
       </w:rPr>
     </w:tblStylePr>
   </w:style>
-  <w:style w:type="table" w:styleId="685">
+  <w:style w:type="table" w:styleId="697">
     <w:name w:val="Plain Table 5"/>
-    <w:basedOn w:val="825"/>
+    <w:basedOn w:val="837"/>
     <w:uiPriority w:val="99"/>
     <w:pPr>
       <w:spacing w:after="0" w:line="240" w:lineRule="auto"/>
@@ -5595,9 +6624,9 @@
       </w:tcPr>
     </w:tblStylePr>
   </w:style>
-  <w:style w:type="table" w:styleId="686">
+  <w:style w:type="table" w:styleId="698">
     <w:name w:val="Grid Table 1 Light"/>
-    <w:basedOn w:val="825"/>
+    <w:basedOn w:val="837"/>
     <w:uiPriority w:val="99"/>
     <w:pPr>
       <w:spacing w:after="0" w:line="240" w:lineRule="auto"/>
@@ -5660,9 +6689,9 @@
       </w:rPr>
     </w:tblStylePr>
   </w:style>
-  <w:style w:type="table" w:styleId="687">
+  <w:style w:type="table" w:styleId="699">
     <w:name w:val="Grid Table 1 Light - Accent 1"/>
-    <w:basedOn w:val="825"/>
+    <w:basedOn w:val="837"/>
     <w:uiPriority w:val="99"/>
     <w:pPr>
       <w:spacing w:after="0" w:line="240" w:lineRule="auto"/>
@@ -5725,9 +6754,9 @@
       </w:rPr>
     </w:tblStylePr>
   </w:style>
-  <w:style w:type="table" w:styleId="688">
+  <w:style w:type="table" w:styleId="700">
     <w:name w:val="Grid Table 1 Light - Accent 2"/>
-    <w:basedOn w:val="825"/>
+    <w:basedOn w:val="837"/>
     <w:uiPriority w:val="99"/>
     <w:pPr>
       <w:spacing w:after="0" w:line="240" w:lineRule="auto"/>
@@ -5790,9 +6819,9 @@
       </w:rPr>
     </w:tblStylePr>
   </w:style>
-  <w:style w:type="table" w:styleId="689">
+  <w:style w:type="table" w:styleId="701">
     <w:name w:val="Grid Table 1 Light - Accent 3"/>
-    <w:basedOn w:val="825"/>
+    <w:basedOn w:val="837"/>
     <w:uiPriority w:val="99"/>
     <w:pPr>
       <w:spacing w:after="0" w:line="240" w:lineRule="auto"/>
@@ -5855,9 +6884,9 @@
       </w:rPr>
     </w:tblStylePr>
   </w:style>
-  <w:style w:type="table" w:styleId="690">
+  <w:style w:type="table" w:styleId="702">
     <w:name w:val="Grid Table 1 Light - Accent 4"/>
-    <w:basedOn w:val="825"/>
+    <w:basedOn w:val="837"/>
     <w:uiPriority w:val="99"/>
     <w:pPr>
       <w:spacing w:after="0" w:line="240" w:lineRule="auto"/>
@@ -5920,9 +6949,9 @@
       </w:rPr>
     </w:tblStylePr>
   </w:style>
-  <w:style w:type="table" w:styleId="691">
+  <w:style w:type="table" w:styleId="703">
     <w:name w:val="Grid Table 1 Light - Accent 5"/>
-    <w:basedOn w:val="825"/>
+    <w:basedOn w:val="837"/>
     <w:uiPriority w:val="99"/>
     <w:pPr>
       <w:spacing w:after="0" w:line="240" w:lineRule="auto"/>
@@ -5985,9 +7014,9 @@
       </w:rPr>
     </w:tblStylePr>
   </w:style>
-  <w:style w:type="table" w:styleId="692">
+  <w:style w:type="table" w:styleId="704">
     <w:name w:val="Grid Table 1 Light - Accent 6"/>
-    <w:basedOn w:val="825"/>
+    <w:basedOn w:val="837"/>
     <w:uiPriority w:val="99"/>
     <w:pPr>
       <w:spacing w:after="0" w:line="240" w:lineRule="auto"/>
@@ -6050,9 +7079,9 @@
       </w:rPr>
     </w:tblStylePr>
   </w:style>
-  <w:style w:type="table" w:styleId="693">
+  <w:style w:type="table" w:styleId="705">
     <w:name w:val="Grid Table 2"/>
-    <w:basedOn w:val="825"/>
+    <w:basedOn w:val="837"/>
     <w:uiPriority w:val="99"/>
     <w:pPr>
       <w:spacing w:after="0" w:line="240" w:lineRule="auto"/>
@@ -6130,9 +7159,9 @@
       </w:tcPr>
     </w:tblStylePr>
   </w:style>
-  <w:style w:type="table" w:styleId="694">
+  <w:style w:type="table" w:styleId="706">
     <w:name w:val="Grid Table 2 - Accent 1"/>
-    <w:basedOn w:val="825"/>
+    <w:basedOn w:val="837"/>
     <w:uiPriority w:val="99"/>
     <w:pPr>
       <w:spacing w:after="0" w:line="240" w:lineRule="auto"/>
@@ -6210,9 +7239,9 @@
       </w:tcPr>
     </w:tblStylePr>
   </w:style>
-  <w:style w:type="table" w:styleId="695">
+  <w:style w:type="table" w:styleId="707">
     <w:name w:val="Grid Table 2 - Accent 2"/>
-    <w:basedOn w:val="825"/>
+    <w:basedOn w:val="837"/>
     <w:uiPriority w:val="99"/>
     <w:pPr>
       <w:spacing w:after="0" w:line="240" w:lineRule="auto"/>
@@ -6290,9 +7319,9 @@
       </w:tcPr>
     </w:tblStylePr>
   </w:style>
-  <w:style w:type="table" w:styleId="696">
+  <w:style w:type="table" w:styleId="708">
     <w:name w:val="Grid Table 2 - Accent 3"/>
-    <w:basedOn w:val="825"/>
+    <w:basedOn w:val="837"/>
     <w:uiPriority w:val="99"/>
     <w:pPr>
       <w:spacing w:after="0" w:line="240" w:lineRule="auto"/>
@@ -6370,9 +7399,9 @@
       </w:tcPr>
     </w:tblStylePr>
   </w:style>
-  <w:style w:type="table" w:styleId="697">
+  <w:style w:type="table" w:styleId="709">
     <w:name w:val="Grid Table 2 - Accent 4"/>
-    <w:basedOn w:val="825"/>
+    <w:basedOn w:val="837"/>
     <w:uiPriority w:val="99"/>
     <w:pPr>
       <w:spacing w:after="0" w:line="240" w:lineRule="auto"/>
@@ -6450,9 +7479,9 @@
       </w:tcPr>
     </w:tblStylePr>
   </w:style>
-  <w:style w:type="table" w:styleId="698">
+  <w:style w:type="table" w:styleId="710">
     <w:name w:val="Grid Table 2 - Accent 5"/>
-    <w:basedOn w:val="825"/>
+    <w:basedOn w:val="837"/>
     <w:uiPriority w:val="99"/>
     <w:pPr>
       <w:spacing w:after="0" w:line="240" w:lineRule="auto"/>
@@ -6530,9 +7559,9 @@
       </w:tcPr>
     </w:tblStylePr>
   </w:style>
-  <w:style w:type="table" w:styleId="699">
+  <w:style w:type="table" w:styleId="711">
     <w:name w:val="Grid Table 2 - Accent 6"/>
-    <w:basedOn w:val="825"/>
+    <w:basedOn w:val="837"/>
     <w:uiPriority w:val="99"/>
     <w:pPr>
       <w:spacing w:after="0" w:line="240" w:lineRule="auto"/>
@@ -6610,9 +7639,9 @@
       </w:tcPr>
     </w:tblStylePr>
   </w:style>
-  <w:style w:type="table" w:styleId="700">
+  <w:style w:type="table" w:styleId="712">
     <w:name w:val="Grid Table 3"/>
-    <w:basedOn w:val="825"/>
+    <w:basedOn w:val="837"/>
     <w:uiPriority w:val="99"/>
     <w:pPr>
       <w:spacing w:after="0" w:line="240" w:lineRule="auto"/>
@@ -6711,9 +7740,9 @@
       </w:tcPr>
     </w:tblStylePr>
   </w:style>
-  <w:style w:type="table" w:styleId="701">
+  <w:style w:type="table" w:styleId="713">
     <w:name w:val="Grid Table 3 - Accent 1"/>
-    <w:basedOn w:val="825"/>
+    <w:basedOn w:val="837"/>
     <w:uiPriority w:val="99"/>
     <w:pPr>
       <w:spacing w:after="0" w:line="240" w:lineRule="auto"/>
@@ -6812,9 +7841,9 @@
       </w:tcPr>
     </w:tblStylePr>
   </w:style>
-  <w:style w:type="table" w:styleId="702">
+  <w:style w:type="table" w:styleId="714">
     <w:name w:val="Grid Table 3 - Accent 2"/>
-    <w:basedOn w:val="825"/>
+    <w:basedOn w:val="837"/>
     <w:uiPriority w:val="99"/>
     <w:pPr>
       <w:spacing w:after="0" w:line="240" w:lineRule="auto"/>
@@ -6913,9 +7942,9 @@
       </w:tcPr>
     </w:tblStylePr>
   </w:style>
-  <w:style w:type="table" w:styleId="703">
+  <w:style w:type="table" w:styleId="715">
     <w:name w:val="Grid Table 3 - Accent 3"/>
-    <w:basedOn w:val="825"/>
+    <w:basedOn w:val="837"/>
     <w:uiPriority w:val="99"/>
     <w:pPr>
       <w:spacing w:after="0" w:line="240" w:lineRule="auto"/>
@@ -7014,9 +8043,9 @@
       </w:tcPr>
     </w:tblStylePr>
   </w:style>
-  <w:style w:type="table" w:styleId="704">
+  <w:style w:type="table" w:styleId="716">
     <w:name w:val="Grid Table 3 - Accent 4"/>
-    <w:basedOn w:val="825"/>
+    <w:basedOn w:val="837"/>
     <w:uiPriority w:val="99"/>
     <w:pPr>
       <w:spacing w:after="0" w:line="240" w:lineRule="auto"/>
@@ -7115,9 +8144,9 @@
       </w:tcPr>
     </w:tblStylePr>
   </w:style>
-  <w:style w:type="table" w:styleId="705">
+  <w:style w:type="table" w:styleId="717">
     <w:name w:val="Grid Table 3 - Accent 5"/>
-    <w:basedOn w:val="825"/>
+    <w:basedOn w:val="837"/>
     <w:uiPriority w:val="99"/>
     <w:pPr>
       <w:spacing w:after="0" w:line="240" w:lineRule="auto"/>
@@ -7216,9 +8245,9 @@
       </w:tcPr>
     </w:tblStylePr>
   </w:style>
-  <w:style w:type="table" w:styleId="706">
+  <w:style w:type="table" w:styleId="718">
     <w:name w:val="Grid Table 3 - Accent 6"/>
-    <w:basedOn w:val="825"/>
+    <w:basedOn w:val="837"/>
     <w:uiPriority w:val="99"/>
     <w:pPr>
       <w:spacing w:after="0" w:line="240" w:lineRule="auto"/>
@@ -7317,9 +8346,9 @@
       </w:tcPr>
     </w:tblStylePr>
   </w:style>
-  <w:style w:type="table" w:styleId="707">
+  <w:style w:type="table" w:styleId="719">
     <w:name w:val="Grid Table 4"/>
-    <w:basedOn w:val="825"/>
+    <w:basedOn w:val="837"/>
     <w:uiPriority w:val="59"/>
     <w:pPr>
       <w:spacing w:after="0" w:line="240" w:lineRule="auto"/>
@@ -7398,9 +8427,9 @@
       </w:tcPr>
     </w:tblStylePr>
   </w:style>
-  <w:style w:type="table" w:styleId="708">
+  <w:style w:type="table" w:styleId="720">
     <w:name w:val="Grid Table 4 - Accent 1"/>
-    <w:basedOn w:val="825"/>
+    <w:basedOn w:val="837"/>
     <w:uiPriority w:val="59"/>
     <w:pPr>
       <w:spacing w:after="0" w:line="240" w:lineRule="auto"/>
@@ -7479,9 +8508,9 @@
       </w:tcPr>
     </w:tblStylePr>
   </w:style>
-  <w:style w:type="table" w:styleId="709">
+  <w:style w:type="table" w:styleId="721">
     <w:name w:val="Grid Table 4 - Accent 2"/>
-    <w:basedOn w:val="825"/>
+    <w:basedOn w:val="837"/>
     <w:uiPriority w:val="59"/>
     <w:pPr>
       <w:spacing w:after="0" w:line="240" w:lineRule="auto"/>
@@ -7560,9 +8589,9 @@
       </w:tcPr>
     </w:tblStylePr>
   </w:style>
-  <w:style w:type="table" w:styleId="710">
+  <w:style w:type="table" w:styleId="722">
     <w:name w:val="Grid Table 4 - Accent 3"/>
-    <w:basedOn w:val="825"/>
+    <w:basedOn w:val="837"/>
     <w:uiPriority w:val="59"/>
     <w:pPr>
       <w:spacing w:after="0" w:line="240" w:lineRule="auto"/>
@@ -7641,9 +8670,9 @@
       </w:tcPr>
     </w:tblStylePr>
   </w:style>
-  <w:style w:type="table" w:styleId="711">
+  <w:style w:type="table" w:styleId="723">
     <w:name w:val="Grid Table 4 - Accent 4"/>
-    <w:basedOn w:val="825"/>
+    <w:basedOn w:val="837"/>
     <w:uiPriority w:val="59"/>
     <w:pPr>
       <w:spacing w:after="0" w:line="240" w:lineRule="auto"/>
@@ -7722,9 +8751,9 @@
       </w:tcPr>
     </w:tblStylePr>
   </w:style>
-  <w:style w:type="table" w:styleId="712">
+  <w:style w:type="table" w:styleId="724">
     <w:name w:val="Grid Table 4 - Accent 5"/>
-    <w:basedOn w:val="825"/>
+    <w:basedOn w:val="837"/>
     <w:uiPriority w:val="59"/>
     <w:pPr>
       <w:spacing w:after="0" w:line="240" w:lineRule="auto"/>
@@ -7803,9 +8832,9 @@
       </w:tcPr>
     </w:tblStylePr>
   </w:style>
-  <w:style w:type="table" w:styleId="713">
+  <w:style w:type="table" w:styleId="725">
     <w:name w:val="Grid Table 4 - Accent 6"/>
-    <w:basedOn w:val="825"/>
+    <w:basedOn w:val="837"/>
     <w:uiPriority w:val="59"/>
     <w:pPr>
       <w:spacing w:after="0" w:line="240" w:lineRule="auto"/>
@@ -7884,9 +8913,9 @@
       </w:tcPr>
     </w:tblStylePr>
   </w:style>
-  <w:style w:type="table" w:styleId="714">
+  <w:style w:type="table" w:styleId="726">
     <w:name w:val="Grid Table 5 Dark"/>
-    <w:basedOn w:val="825"/>
+    <w:basedOn w:val="837"/>
     <w:uiPriority w:val="99"/>
     <w:pPr>
       <w:spacing w:after="0" w:line="240" w:lineRule="auto"/>
@@ -7963,9 +8992,9 @@
       </w:tcPr>
     </w:tblStylePr>
   </w:style>
-  <w:style w:type="table" w:styleId="715">
+  <w:style w:type="table" w:styleId="727">
     <w:name w:val="Grid Table 5 Dark- Accent 1"/>
-    <w:basedOn w:val="825"/>
+    <w:basedOn w:val="837"/>
     <w:uiPriority w:val="99"/>
     <w:pPr>
       <w:spacing w:after="0" w:line="240" w:lineRule="auto"/>
@@ -8042,9 +9071,9 @@
       </w:tcPr>
     </w:tblStylePr>
   </w:style>
-  <w:style w:type="table" w:styleId="716">
+  <w:style w:type="table" w:styleId="728">
     <w:name w:val="Grid Table 5 Dark - Accent 2"/>
-    <w:basedOn w:val="825"/>
+    <w:basedOn w:val="837"/>
     <w:uiPriority w:val="99"/>
     <w:pPr>
       <w:spacing w:after="0" w:line="240" w:lineRule="auto"/>
@@ -8121,9 +9150,9 @@
       </w:tcPr>
     </w:tblStylePr>
   </w:style>
-  <w:style w:type="table" w:styleId="717">
+  <w:style w:type="table" w:styleId="729">
     <w:name w:val="Grid Table 5 Dark - Accent 3"/>
-    <w:basedOn w:val="825"/>
+    <w:basedOn w:val="837"/>
     <w:uiPriority w:val="99"/>
     <w:pPr>
       <w:spacing w:after="0" w:line="240" w:lineRule="auto"/>
@@ -8200,9 +9229,9 @@
       </w:tcPr>
     </w:tblStylePr>
   </w:style>
-  <w:style w:type="table" w:styleId="718">
+  <w:style w:type="table" w:styleId="730">
     <w:name w:val="Grid Table 5 Dark- Accent 4"/>
-    <w:basedOn w:val="825"/>
+    <w:basedOn w:val="837"/>
     <w:uiPriority w:val="99"/>
     <w:pPr>
       <w:spacing w:after="0" w:line="240" w:lineRule="auto"/>
@@ -8279,9 +9308,9 @@
       </w:tcPr>
     </w:tblStylePr>
   </w:style>
-  <w:style w:type="table" w:styleId="719">
+  <w:style w:type="table" w:styleId="731">
     <w:name w:val="Grid Table 5 Dark - Accent 5"/>
-    <w:basedOn w:val="825"/>
+    <w:basedOn w:val="837"/>
     <w:uiPriority w:val="99"/>
     <w:pPr>
       <w:spacing w:after="0" w:line="240" w:lineRule="auto"/>
@@ -8358,9 +9387,9 @@
       </w:tcPr>
     </w:tblStylePr>
   </w:style>
-  <w:style w:type="table" w:styleId="720">
+  <w:style w:type="table" w:styleId="732">
     <w:name w:val="Grid Table 5 Dark - Accent 6"/>
-    <w:basedOn w:val="825"/>
+    <w:basedOn w:val="837"/>
     <w:uiPriority w:val="99"/>
     <w:pPr>
       <w:spacing w:after="0" w:line="240" w:lineRule="auto"/>
@@ -8437,9 +9466,9 @@
       </w:tcPr>
     </w:tblStylePr>
   </w:style>
-  <w:style w:type="table" w:styleId="721">
+  <w:style w:type="table" w:styleId="733">
     <w:name w:val="Grid Table 6 Colorful"/>
-    <w:basedOn w:val="825"/>
+    <w:basedOn w:val="837"/>
     <w:uiPriority w:val="99"/>
     <w:pPr>
       <w:spacing w:after="0" w:line="240" w:lineRule="auto"/>
@@ -8516,9 +9545,9 @@
       </w:rPr>
     </w:tblStylePr>
   </w:style>
-  <w:style w:type="table" w:styleId="722">
+  <w:style w:type="table" w:styleId="734">
     <w:name w:val="Grid Table 6 Colorful - Accent 1"/>
-    <w:basedOn w:val="825"/>
+    <w:basedOn w:val="837"/>
     <w:uiPriority w:val="99"/>
     <w:pPr>
       <w:spacing w:after="0" w:line="240" w:lineRule="auto"/>
@@ -8595,9 +9624,9 @@
       </w:rPr>
     </w:tblStylePr>
   </w:style>
-  <w:style w:type="table" w:styleId="723">
+  <w:style w:type="table" w:styleId="735">
     <w:name w:val="Grid Table 6 Colorful - Accent 2"/>
-    <w:basedOn w:val="825"/>
+    <w:basedOn w:val="837"/>
     <w:uiPriority w:val="99"/>
     <w:pPr>
       <w:spacing w:after="0" w:line="240" w:lineRule="auto"/>
@@ -8674,9 +9703,9 @@
       </w:rPr>
     </w:tblStylePr>
   </w:style>
-  <w:style w:type="table" w:styleId="724">
+  <w:style w:type="table" w:styleId="736">
     <w:name w:val="Grid Table 6 Colorful - Accent 3"/>
-    <w:basedOn w:val="825"/>
+    <w:basedOn w:val="837"/>
     <w:uiPriority w:val="99"/>
     <w:pPr>
       <w:spacing w:after="0" w:line="240" w:lineRule="auto"/>
@@ -8753,9 +9782,9 @@
       </w:rPr>
     </w:tblStylePr>
   </w:style>
-  <w:style w:type="table" w:styleId="725">
+  <w:style w:type="table" w:styleId="737">
     <w:name w:val="Grid Table 6 Colorful - Accent 4"/>
-    <w:basedOn w:val="825"/>
+    <w:basedOn w:val="837"/>
     <w:uiPriority w:val="99"/>
     <w:pPr>
       <w:spacing w:after="0" w:line="240" w:lineRule="auto"/>
@@ -8832,9 +9861,9 @@
       </w:rPr>
     </w:tblStylePr>
   </w:style>
-  <w:style w:type="table" w:styleId="726">
+  <w:style w:type="table" w:styleId="738">
     <w:name w:val="Grid Table 6 Colorful - Accent 5"/>
-    <w:basedOn w:val="825"/>
+    <w:basedOn w:val="837"/>
     <w:uiPriority w:val="99"/>
     <w:pPr>
       <w:spacing w:after="0" w:line="240" w:lineRule="auto"/>
@@ -8911,9 +9940,9 @@
       </w:rPr>
     </w:tblStylePr>
   </w:style>
-  <w:style w:type="table" w:styleId="727">
+  <w:style w:type="table" w:styleId="739">
     <w:name w:val="Grid Table 6 Colorful - Accent 6"/>
-    <w:basedOn w:val="825"/>
+    <w:basedOn w:val="837"/>
     <w:uiPriority w:val="99"/>
     <w:pPr>
       <w:spacing w:after="0" w:line="240" w:lineRule="auto"/>
@@ -8990,9 +10019,9 @@
       </w:rPr>
     </w:tblStylePr>
   </w:style>
-  <w:style w:type="table" w:styleId="728">
+  <w:style w:type="table" w:styleId="740">
     <w:name w:val="Grid Table 7 Colorful"/>
-    <w:basedOn w:val="825"/>
+    <w:basedOn w:val="837"/>
     <w:uiPriority w:val="99"/>
     <w:pPr>
       <w:spacing w:after="0" w:line="240" w:lineRule="auto"/>
@@ -9102,9 +10131,9 @@
       </w:tcPr>
     </w:tblStylePr>
   </w:style>
-  <w:style w:type="table" w:styleId="729">
+  <w:style w:type="table" w:styleId="741">
     <w:name w:val="Grid Table 7 Colorful - Accent 1"/>
-    <w:basedOn w:val="825"/>
+    <w:basedOn w:val="837"/>
     <w:uiPriority w:val="99"/>
     <w:pPr>
       <w:spacing w:after="0" w:line="240" w:lineRule="auto"/>
@@ -9214,9 +10243,9 @@
       </w:tcPr>
     </w:tblStylePr>
   </w:style>
-  <w:style w:type="table" w:styleId="730">
+  <w:style w:type="table" w:styleId="742">
     <w:name w:val="Grid Table 7 Colorful - Accent 2"/>
-    <w:basedOn w:val="825"/>
+    <w:basedOn w:val="837"/>
     <w:uiPriority w:val="99"/>
     <w:pPr>
       <w:spacing w:after="0" w:line="240" w:lineRule="auto"/>
@@ -9326,9 +10355,9 @@
       </w:tcPr>
     </w:tblStylePr>
   </w:style>
-  <w:style w:type="table" w:styleId="731">
+  <w:style w:type="table" w:styleId="743">
     <w:name w:val="Grid Table 7 Colorful - Accent 3"/>
-    <w:basedOn w:val="825"/>
+    <w:basedOn w:val="837"/>
     <w:uiPriority w:val="99"/>
     <w:pPr>
       <w:spacing w:after="0" w:line="240" w:lineRule="auto"/>
@@ -9438,9 +10467,9 @@
       </w:tcPr>
     </w:tblStylePr>
   </w:style>
-  <w:style w:type="table" w:styleId="732">
+  <w:style w:type="table" w:styleId="744">
     <w:name w:val="Grid Table 7 Colorful - Accent 4"/>
-    <w:basedOn w:val="825"/>
+    <w:basedOn w:val="837"/>
     <w:uiPriority w:val="99"/>
     <w:pPr>
       <w:spacing w:after="0" w:line="240" w:lineRule="auto"/>
@@ -9550,9 +10579,9 @@
       </w:tcPr>
     </w:tblStylePr>
   </w:style>
-  <w:style w:type="table" w:styleId="733">
+  <w:style w:type="table" w:styleId="745">
     <w:name w:val="Grid Table 7 Colorful - Accent 5"/>
-    <w:basedOn w:val="825"/>
+    <w:basedOn w:val="837"/>
     <w:uiPriority w:val="99"/>
     <w:pPr>
       <w:spacing w:after="0" w:line="240" w:lineRule="auto"/>
@@ -9662,9 +10691,9 @@
       </w:tcPr>
     </w:tblStylePr>
   </w:style>
-  <w:style w:type="table" w:styleId="734">
+  <w:style w:type="table" w:styleId="746">
     <w:name w:val="Grid Table 7 Colorful - Accent 6"/>
-    <w:basedOn w:val="825"/>
+    <w:basedOn w:val="837"/>
     <w:uiPriority w:val="99"/>
     <w:pPr>
       <w:spacing w:after="0" w:line="240" w:lineRule="auto"/>
@@ -9774,9 +10803,9 @@
       </w:tcPr>
     </w:tblStylePr>
   </w:style>
-  <w:style w:type="table" w:styleId="735">
+  <w:style w:type="table" w:styleId="747">
     <w:name w:val="List Table 1 Light"/>
-    <w:basedOn w:val="825"/>
+    <w:basedOn w:val="837"/>
     <w:uiPriority w:val="99"/>
     <w:pPr>
       <w:spacing w:after="0" w:line="240" w:lineRule="auto"/>
@@ -9837,9 +10866,9 @@
       </w:tcPr>
     </w:tblStylePr>
   </w:style>
-  <w:style w:type="table" w:styleId="736">
+  <w:style w:type="table" w:styleId="748">
     <w:name w:val="List Table 1 Light - Accent 1"/>
-    <w:basedOn w:val="825"/>
+    <w:basedOn w:val="837"/>
     <w:uiPriority w:val="99"/>
     <w:pPr>
       <w:spacing w:after="0" w:line="240" w:lineRule="auto"/>
@@ -9900,9 +10929,9 @@
       </w:tcPr>
     </w:tblStylePr>
   </w:style>
-  <w:style w:type="table" w:styleId="737">
+  <w:style w:type="table" w:styleId="749">
     <w:name w:val="List Table 1 Light - Accent 2"/>
-    <w:basedOn w:val="825"/>
+    <w:basedOn w:val="837"/>
     <w:uiPriority w:val="99"/>
     <w:pPr>
       <w:spacing w:after="0" w:line="240" w:lineRule="auto"/>
@@ -9963,9 +10992,9 @@
       </w:tcPr>
     </w:tblStylePr>
   </w:style>
-  <w:style w:type="table" w:styleId="738">
+  <w:style w:type="table" w:styleId="750">
     <w:name w:val="List Table 1 Light - Accent 3"/>
-    <w:basedOn w:val="825"/>
+    <w:basedOn w:val="837"/>
     <w:uiPriority w:val="99"/>
     <w:pPr>
       <w:spacing w:after="0" w:line="240" w:lineRule="auto"/>
@@ -10026,9 +11055,9 @@
       </w:tcPr>
     </w:tblStylePr>
   </w:style>
-  <w:style w:type="table" w:styleId="739">
+  <w:style w:type="table" w:styleId="751">
     <w:name w:val="List Table 1 Light - Accent 4"/>
-    <w:basedOn w:val="825"/>
+    <w:basedOn w:val="837"/>
     <w:uiPriority w:val="99"/>
     <w:pPr>
       <w:spacing w:after="0" w:line="240" w:lineRule="auto"/>
@@ -10089,9 +11118,9 @@
       </w:tcPr>
     </w:tblStylePr>
   </w:style>
-  <w:style w:type="table" w:styleId="740">
+  <w:style w:type="table" w:styleId="752">
     <w:name w:val="List Table 1 Light - Accent 5"/>
-    <w:basedOn w:val="825"/>
+    <w:basedOn w:val="837"/>
     <w:uiPriority w:val="99"/>
     <w:pPr>
       <w:spacing w:after="0" w:line="240" w:lineRule="auto"/>
@@ -10152,9 +11181,9 @@
       </w:tcPr>
     </w:tblStylePr>
   </w:style>
-  <w:style w:type="table" w:styleId="741">
+  <w:style w:type="table" w:styleId="753">
     <w:name w:val="List Table 1 Light - Accent 6"/>
-    <w:basedOn w:val="825"/>
+    <w:basedOn w:val="837"/>
     <w:uiPriority w:val="99"/>
     <w:pPr>
       <w:spacing w:after="0" w:line="240" w:lineRule="auto"/>
@@ -10215,9 +11244,9 @@
       </w:tcPr>
     </w:tblStylePr>
   </w:style>
-  <w:style w:type="table" w:styleId="742">
+  <w:style w:type="table" w:styleId="754">
     <w:name w:val="List Table 2"/>
-    <w:basedOn w:val="825"/>
+    <w:basedOn w:val="837"/>
     <w:uiPriority w:val="99"/>
     <w:pPr>
       <w:spacing w:after="0" w:line="240" w:lineRule="auto"/>
@@ -10301,9 +11330,9 @@
       </w:tcPr>
     </w:tblStylePr>
   </w:style>
-  <w:style w:type="table" w:styleId="743">
+  <w:style w:type="table" w:styleId="755">
     <w:name w:val="List Table 2 - Accent 1"/>
-    <w:basedOn w:val="825"/>
+    <w:basedOn w:val="837"/>
     <w:uiPriority w:val="99"/>
     <w:pPr>
       <w:spacing w:after="0" w:line="240" w:lineRule="auto"/>
@@ -10387,9 +11416,9 @@
       </w:tcPr>
     </w:tblStylePr>
   </w:style>
-  <w:style w:type="table" w:styleId="744">
+  <w:style w:type="table" w:styleId="756">
     <w:name w:val="List Table 2 - Accent 2"/>
-    <w:basedOn w:val="825"/>
+    <w:basedOn w:val="837"/>
     <w:uiPriority w:val="99"/>
     <w:pPr>
       <w:spacing w:after="0" w:line="240" w:lineRule="auto"/>
@@ -10473,9 +11502,9 @@
       </w:tcPr>
     </w:tblStylePr>
   </w:style>
-  <w:style w:type="table" w:styleId="745">
+  <w:style w:type="table" w:styleId="757">
     <w:name w:val="List Table 2 - Accent 3"/>
-    <w:basedOn w:val="825"/>
+    <w:basedOn w:val="837"/>
     <w:uiPriority w:val="99"/>
     <w:pPr>
       <w:spacing w:after="0" w:line="240" w:lineRule="auto"/>
@@ -10559,9 +11588,9 @@
       </w:tcPr>
     </w:tblStylePr>
   </w:style>
-  <w:style w:type="table" w:styleId="746">
+  <w:style w:type="table" w:styleId="758">
     <w:name w:val="List Table 2 - Accent 4"/>
-    <w:basedOn w:val="825"/>
+    <w:basedOn w:val="837"/>
     <w:uiPriority w:val="99"/>
     <w:pPr>
       <w:spacing w:after="0" w:line="240" w:lineRule="auto"/>
@@ -10645,9 +11674,9 @@
       </w:tcPr>
     </w:tblStylePr>
   </w:style>
-  <w:style w:type="table" w:styleId="747">
+  <w:style w:type="table" w:styleId="759">
     <w:name w:val="List Table 2 - Accent 5"/>
-    <w:basedOn w:val="825"/>
+    <w:basedOn w:val="837"/>
     <w:uiPriority w:val="99"/>
     <w:pPr>
       <w:spacing w:after="0" w:line="240" w:lineRule="auto"/>
@@ -10731,9 +11760,9 @@
       </w:tcPr>
     </w:tblStylePr>
   </w:style>
-  <w:style w:type="table" w:styleId="748">
+  <w:style w:type="table" w:styleId="760">
     <w:name w:val="List Table 2 - Accent 6"/>
-    <w:basedOn w:val="825"/>
+    <w:basedOn w:val="837"/>
     <w:uiPriority w:val="99"/>
     <w:pPr>
       <w:spacing w:after="0" w:line="240" w:lineRule="auto"/>
@@ -10817,9 +11846,9 @@
       </w:tcPr>
     </w:tblStylePr>
   </w:style>
-  <w:style w:type="table" w:styleId="749">
+  <w:style w:type="table" w:styleId="761">
     <w:name w:val="List Table 3"/>
-    <w:basedOn w:val="825"/>
+    <w:basedOn w:val="837"/>
     <w:uiPriority w:val="99"/>
     <w:pPr>
       <w:spacing w:after="0" w:line="240" w:lineRule="auto"/>
@@ -10891,9 +11920,9 @@
       </w:rPr>
     </w:tblStylePr>
   </w:style>
-  <w:style w:type="table" w:styleId="750">
+  <w:style w:type="table" w:styleId="762">
     <w:name w:val="List Table 3 - Accent 1"/>
-    <w:basedOn w:val="825"/>
+    <w:basedOn w:val="837"/>
     <w:uiPriority w:val="99"/>
     <w:pPr>
       <w:spacing w:after="0" w:line="240" w:lineRule="auto"/>
@@ -10965,9 +11994,9 @@
       </w:rPr>
     </w:tblStylePr>
   </w:style>
-  <w:style w:type="table" w:styleId="751">
+  <w:style w:type="table" w:styleId="763">
     <w:name w:val="List Table 3 - Accent 2"/>
-    <w:basedOn w:val="825"/>
+    <w:basedOn w:val="837"/>
     <w:uiPriority w:val="99"/>
     <w:pPr>
       <w:spacing w:after="0" w:line="240" w:lineRule="auto"/>
@@ -11039,9 +12068,9 @@
       </w:rPr>
     </w:tblStylePr>
   </w:style>
-  <w:style w:type="table" w:styleId="752">
+  <w:style w:type="table" w:styleId="764">
     <w:name w:val="List Table 3 - Accent 3"/>
-    <w:basedOn w:val="825"/>
+    <w:basedOn w:val="837"/>
     <w:uiPriority w:val="99"/>
     <w:pPr>
       <w:spacing w:after="0" w:line="240" w:lineRule="auto"/>
@@ -11113,9 +12142,9 @@
       </w:rPr>
     </w:tblStylePr>
   </w:style>
-  <w:style w:type="table" w:styleId="753">
+  <w:style w:type="table" w:styleId="765">
     <w:name w:val="List Table 3 - Accent 4"/>
-    <w:basedOn w:val="825"/>
+    <w:basedOn w:val="837"/>
     <w:uiPriority w:val="99"/>
     <w:pPr>
       <w:spacing w:after="0" w:line="240" w:lineRule="auto"/>
@@ -11187,9 +12216,9 @@
       </w:rPr>
     </w:tblStylePr>
   </w:style>
-  <w:style w:type="table" w:styleId="754">
+  <w:style w:type="table" w:styleId="766">
     <w:name w:val="List Table 3 - Accent 5"/>
-    <w:basedOn w:val="825"/>
+    <w:basedOn w:val="837"/>
     <w:uiPriority w:val="99"/>
     <w:pPr>
       <w:spacing w:after="0" w:line="240" w:lineRule="auto"/>
@@ -11261,9 +12290,9 @@
       </w:rPr>
     </w:tblStylePr>
   </w:style>
-  <w:style w:type="table" w:styleId="755">
+  <w:style w:type="table" w:styleId="767">
     <w:name w:val="List Table 3 - Accent 6"/>
-    <w:basedOn w:val="825"/>
+    <w:basedOn w:val="837"/>
     <w:uiPriority w:val="99"/>
     <w:pPr>
       <w:spacing w:after="0" w:line="240" w:lineRule="auto"/>
@@ -11335,9 +12364,9 @@
       </w:rPr>
     </w:tblStylePr>
   </w:style>
-  <w:style w:type="table" w:styleId="756">
+  <w:style w:type="table" w:styleId="768">
     <w:name w:val="List Table 4"/>
-    <w:basedOn w:val="825"/>
+    <w:basedOn w:val="837"/>
     <w:uiPriority w:val="99"/>
     <w:pPr>
       <w:spacing w:after="0" w:line="240" w:lineRule="auto"/>
@@ -11404,9 +12433,9 @@
       </w:rPr>
     </w:tblStylePr>
   </w:style>
-  <w:style w:type="table" w:styleId="757">
+  <w:style w:type="table" w:styleId="769">
     <w:name w:val="List Table 4 - Accent 1"/>
-    <w:basedOn w:val="825"/>
+    <w:basedOn w:val="837"/>
     <w:uiPriority w:val="99"/>
     <w:pPr>
       <w:spacing w:after="0" w:line="240" w:lineRule="auto"/>
@@ -11473,9 +12502,9 @@
       </w:rPr>
     </w:tblStylePr>
   </w:style>
-  <w:style w:type="table" w:styleId="758">
+  <w:style w:type="table" w:styleId="770">
     <w:name w:val="List Table 4 - Accent 2"/>
-    <w:basedOn w:val="825"/>
+    <w:basedOn w:val="837"/>
     <w:uiPriority w:val="99"/>
     <w:pPr>
       <w:spacing w:after="0" w:line="240" w:lineRule="auto"/>
@@ -11542,9 +12571,9 @@
       </w:rPr>
     </w:tblStylePr>
   </w:style>
-  <w:style w:type="table" w:styleId="759">
+  <w:style w:type="table" w:styleId="771">
     <w:name w:val="List Table 4 - Accent 3"/>
-    <w:basedOn w:val="825"/>
+    <w:basedOn w:val="837"/>
     <w:uiPriority w:val="99"/>
     <w:pPr>
       <w:spacing w:after="0" w:line="240" w:lineRule="auto"/>
@@ -11611,9 +12640,9 @@
       </w:rPr>
     </w:tblStylePr>
   </w:style>
-  <w:style w:type="table" w:styleId="760">
+  <w:style w:type="table" w:styleId="772">
     <w:name w:val="List Table 4 - Accent 4"/>
-    <w:basedOn w:val="825"/>
+    <w:basedOn w:val="837"/>
     <w:uiPriority w:val="99"/>
     <w:pPr>
       <w:spacing w:after="0" w:line="240" w:lineRule="auto"/>
@@ -11680,9 +12709,9 @@
       </w:rPr>
     </w:tblStylePr>
   </w:style>
-  <w:style w:type="table" w:styleId="761">
+  <w:style w:type="table" w:styleId="773">
     <w:name w:val="List Table 4 - Accent 5"/>
-    <w:basedOn w:val="825"/>
+    <w:basedOn w:val="837"/>
     <w:uiPriority w:val="99"/>
     <w:pPr>
       <w:spacing w:after="0" w:line="240" w:lineRule="auto"/>
@@ -11749,9 +12778,9 @@
       </w:rPr>
     </w:tblStylePr>
   </w:style>
-  <w:style w:type="table" w:styleId="762">
+  <w:style w:type="table" w:styleId="774">
     <w:name w:val="List Table 4 - Accent 6"/>
-    <w:basedOn w:val="825"/>
+    <w:basedOn w:val="837"/>
     <w:uiPriority w:val="99"/>
     <w:pPr>
       <w:spacing w:after="0" w:line="240" w:lineRule="auto"/>
@@ -11818,9 +12847,9 @@
       </w:rPr>
     </w:tblStylePr>
   </w:style>
-  <w:style w:type="table" w:styleId="763">
+  <w:style w:type="table" w:styleId="775">
     <w:name w:val="List Table 5 Dark"/>
-    <w:basedOn w:val="825"/>
+    <w:basedOn w:val="837"/>
     <w:uiPriority w:val="99"/>
     <w:pPr>
       <w:spacing w:after="0" w:line="240" w:lineRule="auto"/>
@@ -11925,9 +12954,9 @@
       </w:rPr>
     </w:tblStylePr>
   </w:style>
-  <w:style w:type="table" w:styleId="764">
+  <w:style w:type="table" w:styleId="776">
     <w:name w:val="List Table 5 Dark - Accent 1"/>
-    <w:basedOn w:val="825"/>
+    <w:basedOn w:val="837"/>
     <w:uiPriority w:val="99"/>
     <w:pPr>
       <w:spacing w:after="0" w:line="240" w:lineRule="auto"/>
@@ -12032,9 +13061,9 @@
       </w:rPr>
     </w:tblStylePr>
   </w:style>
-  <w:style w:type="table" w:styleId="765">
+  <w:style w:type="table" w:styleId="777">
     <w:name w:val="List Table 5 Dark - Accent 2"/>
-    <w:basedOn w:val="825"/>
+    <w:basedOn w:val="837"/>
     <w:uiPriority w:val="99"/>
     <w:pPr>
       <w:spacing w:after="0" w:line="240" w:lineRule="auto"/>
@@ -12139,9 +13168,9 @@
       </w:rPr>
     </w:tblStylePr>
   </w:style>
-  <w:style w:type="table" w:styleId="766">
+  <w:style w:type="table" w:styleId="778">
     <w:name w:val="List Table 5 Dark - Accent 3"/>
-    <w:basedOn w:val="825"/>
+    <w:basedOn w:val="837"/>
     <w:uiPriority w:val="99"/>
     <w:pPr>
       <w:spacing w:after="0" w:line="240" w:lineRule="auto"/>
@@ -12246,9 +13275,9 @@
       </w:rPr>
     </w:tblStylePr>
   </w:style>
-  <w:style w:type="table" w:styleId="767">
+  <w:style w:type="table" w:styleId="779">
     <w:name w:val="List Table 5 Dark - Accent 4"/>
-    <w:basedOn w:val="825"/>
+    <w:basedOn w:val="837"/>
     <w:uiPriority w:val="99"/>
     <w:pPr>
       <w:spacing w:after="0" w:line="240" w:lineRule="auto"/>
@@ -12353,9 +13382,9 @@
       </w:rPr>
     </w:tblStylePr>
   </w:style>
-  <w:style w:type="table" w:styleId="768">
+  <w:style w:type="table" w:styleId="780">
     <w:name w:val="List Table 5 Dark - Accent 5"/>
-    <w:basedOn w:val="825"/>
+    <w:basedOn w:val="837"/>
     <w:uiPriority w:val="99"/>
     <w:pPr>
       <w:spacing w:after="0" w:line="240" w:lineRule="auto"/>
@@ -12460,9 +13489,9 @@
       </w:rPr>
     </w:tblStylePr>
   </w:style>
-  <w:style w:type="table" w:styleId="769">
+  <w:style w:type="table" w:styleId="781">
     <w:name w:val="List Table 5 Dark - Accent 6"/>
-    <w:basedOn w:val="825"/>
+    <w:basedOn w:val="837"/>
     <w:uiPriority w:val="99"/>
     <w:pPr>
       <w:spacing w:after="0" w:line="240" w:lineRule="auto"/>
@@ -12567,9 +13596,9 @@
       </w:rPr>
     </w:tblStylePr>
   </w:style>
-  <w:style w:type="table" w:styleId="770">
+  <w:style w:type="table" w:styleId="782">
     <w:name w:val="List Table 6 Colorful"/>
-    <w:basedOn w:val="825"/>
+    <w:basedOn w:val="837"/>
     <w:uiPriority w:val="99"/>
     <w:pPr>
       <w:spacing w:after="0" w:line="240" w:lineRule="auto"/>
@@ -12640,9 +13669,9 @@
       </w:tcPr>
     </w:tblStylePr>
   </w:style>
-  <w:style w:type="table" w:styleId="771">
+  <w:style w:type="table" w:styleId="783">
     <w:name w:val="List Table 6 Colorful - Accent 1"/>
-    <w:basedOn w:val="825"/>
+    <w:basedOn w:val="837"/>
     <w:uiPriority w:val="99"/>
     <w:pPr>
       <w:spacing w:after="0" w:line="240" w:lineRule="auto"/>
@@ -12713,9 +13742,9 @@
       </w:tcPr>
     </w:tblStylePr>
   </w:style>
-  <w:style w:type="table" w:styleId="772">
+  <w:style w:type="table" w:styleId="784">
     <w:name w:val="List Table 6 Colorful - Accent 2"/>
-    <w:basedOn w:val="825"/>
+    <w:basedOn w:val="837"/>
     <w:uiPriority w:val="99"/>
     <w:pPr>
       <w:spacing w:after="0" w:line="240" w:lineRule="auto"/>
@@ -12786,9 +13815,9 @@
       </w:tcPr>
     </w:tblStylePr>
   </w:style>
-  <w:style w:type="table" w:styleId="773">
+  <w:style w:type="table" w:styleId="785">
     <w:name w:val="List Table 6 Colorful - Accent 3"/>
-    <w:basedOn w:val="825"/>
+    <w:basedOn w:val="837"/>
     <w:uiPriority w:val="99"/>
     <w:pPr>
       <w:spacing w:after="0" w:line="240" w:lineRule="auto"/>
@@ -12859,9 +13888,9 @@
       </w:tcPr>
     </w:tblStylePr>
   </w:style>
-  <w:style w:type="table" w:styleId="774">
+  <w:style w:type="table" w:styleId="786">
     <w:name w:val="List Table 6 Colorful - Accent 4"/>
-    <w:basedOn w:val="825"/>
+    <w:basedOn w:val="837"/>
     <w:uiPriority w:val="99"/>
     <w:pPr>
       <w:spacing w:after="0" w:line="240" w:lineRule="auto"/>
@@ -12932,9 +13961,9 @@
       </w:tcPr>
     </w:tblStylePr>
   </w:style>
-  <w:style w:type="table" w:styleId="775">
+  <w:style w:type="table" w:styleId="787">
     <w:name w:val="List Table 6 Colorful - Accent 5"/>
-    <w:basedOn w:val="825"/>
+    <w:basedOn w:val="837"/>
     <w:uiPriority w:val="99"/>
     <w:pPr>
       <w:spacing w:after="0" w:line="240" w:lineRule="auto"/>
@@ -13005,9 +14034,9 @@
       </w:tcPr>
     </w:tblStylePr>
   </w:style>
-  <w:style w:type="table" w:styleId="776">
+  <w:style w:type="table" w:styleId="788">
     <w:name w:val="List Table 6 Colorful - Accent 6"/>
-    <w:basedOn w:val="825"/>
+    <w:basedOn w:val="837"/>
     <w:uiPriority w:val="99"/>
     <w:pPr>
       <w:spacing w:after="0" w:line="240" w:lineRule="auto"/>
@@ -13078,9 +14107,9 @@
       </w:tcPr>
     </w:tblStylePr>
   </w:style>
-  <w:style w:type="table" w:styleId="777">
+  <w:style w:type="table" w:styleId="789">
     <w:name w:val="List Table 7 Colorful"/>
-    <w:basedOn w:val="825"/>
+    <w:basedOn w:val="837"/>
     <w:uiPriority w:val="99"/>
     <w:pPr>
       <w:spacing w:after="0" w:line="240" w:lineRule="auto"/>
@@ -13194,9 +14223,9 @@
       </w:rPr>
     </w:tblStylePr>
   </w:style>
-  <w:style w:type="table" w:styleId="778">
+  <w:style w:type="table" w:styleId="790">
     <w:name w:val="List Table 7 Colorful - Accent 1"/>
-    <w:basedOn w:val="825"/>
+    <w:basedOn w:val="837"/>
     <w:uiPriority w:val="99"/>
     <w:pPr>
       <w:spacing w:after="0" w:line="240" w:lineRule="auto"/>
@@ -13310,9 +14339,9 @@
       </w:rPr>
     </w:tblStylePr>
   </w:style>
-  <w:style w:type="table" w:styleId="779">
+  <w:style w:type="table" w:styleId="791">
     <w:name w:val="List Table 7 Colorful - Accent 2"/>
-    <w:basedOn w:val="825"/>
+    <w:basedOn w:val="837"/>
     <w:uiPriority w:val="99"/>
     <w:pPr>
       <w:spacing w:after="0" w:line="240" w:lineRule="auto"/>
@@ -13426,9 +14455,9 @@
       </w:rPr>
     </w:tblStylePr>
   </w:style>
-  <w:style w:type="table" w:styleId="780">
+  <w:style w:type="table" w:styleId="792">
     <w:name w:val="List Table 7 Colorful - Accent 3"/>
-    <w:basedOn w:val="825"/>
+    <w:basedOn w:val="837"/>
     <w:uiPriority w:val="99"/>
     <w:pPr>
       <w:spacing w:after="0" w:line="240" w:lineRule="auto"/>
@@ -13542,9 +14571,9 @@
       </w:rPr>
     </w:tblStylePr>
   </w:style>
-  <w:style w:type="table" w:styleId="781">
+  <w:style w:type="table" w:styleId="793">
     <w:name w:val="List Table 7 Colorful - Accent 4"/>
-    <w:basedOn w:val="825"/>
+    <w:basedOn w:val="837"/>
     <w:uiPriority w:val="99"/>
     <w:pPr>
       <w:spacing w:after="0" w:line="240" w:lineRule="auto"/>
@@ -13658,9 +14687,9 @@
       </w:rPr>
     </w:tblStylePr>
   </w:style>
-  <w:style w:type="table" w:styleId="782">
+  <w:style w:type="table" w:styleId="794">
     <w:name w:val="List Table 7 Colorful - Accent 5"/>
-    <w:basedOn w:val="825"/>
+    <w:basedOn w:val="837"/>
     <w:uiPriority w:val="99"/>
     <w:pPr>
       <w:spacing w:after="0" w:line="240" w:lineRule="auto"/>
@@ -13774,9 +14803,9 @@
       </w:rPr>
     </w:tblStylePr>
   </w:style>
-  <w:style w:type="table" w:styleId="783">
+  <w:style w:type="table" w:styleId="795">
     <w:name w:val="List Table 7 Colorful - Accent 6"/>
-    <w:basedOn w:val="825"/>
+    <w:basedOn w:val="837"/>
     <w:uiPriority w:val="99"/>
     <w:pPr>
       <w:spacing w:after="0" w:line="240" w:lineRule="auto"/>
@@ -13890,9 +14919,9 @@
       </w:rPr>
     </w:tblStylePr>
   </w:style>
-  <w:style w:type="table" w:styleId="784">
+  <w:style w:type="table" w:styleId="796">
     <w:name w:val="Lined - Accent"/>
-    <w:basedOn w:val="825"/>
+    <w:basedOn w:val="837"/>
     <w:uiPriority w:val="99"/>
     <w:pPr>
       <w:spacing w:after="0" w:line="240" w:lineRule="auto"/>
@@ -13980,9 +15009,9 @@
       </w:tcPr>
     </w:tblStylePr>
   </w:style>
-  <w:style w:type="table" w:styleId="785">
+  <w:style w:type="table" w:styleId="797">
     <w:name w:val="Lined - Accent 1"/>
-    <w:basedOn w:val="825"/>
+    <w:basedOn w:val="837"/>
     <w:uiPriority w:val="99"/>
     <w:pPr>
       <w:spacing w:after="0" w:line="240" w:lineRule="auto"/>
@@ -14070,9 +15099,9 @@
       </w:tcPr>
     </w:tblStylePr>
   </w:style>
-  <w:style w:type="table" w:styleId="786">
+  <w:style w:type="table" w:styleId="798">
     <w:name w:val="Lined - Accent 2"/>
-    <w:basedOn w:val="825"/>
+    <w:basedOn w:val="837"/>
     <w:uiPriority w:val="99"/>
     <w:pPr>
       <w:spacing w:after="0" w:line="240" w:lineRule="auto"/>
@@ -14160,9 +15189,9 @@
       </w:tcPr>
     </w:tblStylePr>
   </w:style>
-  <w:style w:type="table" w:styleId="787">
+  <w:style w:type="table" w:styleId="799">
     <w:name w:val="Lined - Accent 3"/>
-    <w:basedOn w:val="825"/>
+    <w:basedOn w:val="837"/>
     <w:uiPriority w:val="99"/>
     <w:pPr>
       <w:spacing w:after="0" w:line="240" w:lineRule="auto"/>
@@ -14250,9 +15279,9 @@
       </w:tcPr>
     </w:tblStylePr>
   </w:style>
-  <w:style w:type="table" w:styleId="788">
+  <w:style w:type="table" w:styleId="800">
     <w:name w:val="Lined - Accent 4"/>
-    <w:basedOn w:val="825"/>
+    <w:basedOn w:val="837"/>
     <w:uiPriority w:val="99"/>
     <w:pPr>
       <w:spacing w:after="0" w:line="240" w:lineRule="auto"/>
@@ -14340,9 +15369,9 @@
       </w:tcPr>
     </w:tblStylePr>
   </w:style>
-  <w:style w:type="table" w:styleId="789">
+  <w:style w:type="table" w:styleId="801">
     <w:name w:val="Lined - Accent 5"/>
-    <w:basedOn w:val="825"/>
+    <w:basedOn w:val="837"/>
     <w:uiPriority w:val="99"/>
     <w:pPr>
       <w:spacing w:after="0" w:line="240" w:lineRule="auto"/>
@@ -14430,9 +15459,9 @@
       </w:tcPr>
     </w:tblStylePr>
   </w:style>
-  <w:style w:type="table" w:styleId="790">
+  <w:style w:type="table" w:styleId="802">
     <w:name w:val="Lined - Accent 6"/>
-    <w:basedOn w:val="825"/>
+    <w:basedOn w:val="837"/>
     <w:uiPriority w:val="99"/>
     <w:pPr>
       <w:spacing w:after="0" w:line="240" w:lineRule="auto"/>
@@ -14520,9 +15549,9 @@
       </w:tcPr>
     </w:tblStylePr>
   </w:style>
-  <w:style w:type="table" w:styleId="791">
+  <w:style w:type="table" w:styleId="803">
     <w:name w:val="Bordered &amp; Lined - Accent"/>
-    <w:basedOn w:val="825"/>
+    <w:basedOn w:val="837"/>
     <w:uiPriority w:val="99"/>
     <w:pPr>
       <w:spacing w:after="0" w:line="240" w:lineRule="auto"/>
@@ -14618,9 +15647,9 @@
       </w:tcPr>
     </w:tblStylePr>
   </w:style>
-  <w:style w:type="table" w:styleId="792">
+  <w:style w:type="table" w:styleId="804">
     <w:name w:val="Bordered &amp; Lined - Accent 1"/>
-    <w:basedOn w:val="825"/>
+    <w:basedOn w:val="837"/>
     <w:uiPriority w:val="99"/>
     <w:pPr>
       <w:spacing w:after="0" w:line="240" w:lineRule="auto"/>
@@ -14716,9 +15745,9 @@
       </w:tcPr>
     </w:tblStylePr>
   </w:style>
-  <w:style w:type="table" w:styleId="793">
+  <w:style w:type="table" w:styleId="805">
     <w:name w:val="Bordered &amp; Lined - Accent 2"/>
-    <w:basedOn w:val="825"/>
+    <w:basedOn w:val="837"/>
     <w:uiPriority w:val="99"/>
     <w:pPr>
       <w:spacing w:after="0" w:line="240" w:lineRule="auto"/>
@@ -14814,9 +15843,9 @@
       </w:tcPr>
     </w:tblStylePr>
   </w:style>
-  <w:style w:type="table" w:styleId="794">
+  <w:style w:type="table" w:styleId="806">
     <w:name w:val="Bordered &amp; Lined - Accent 3"/>
-    <w:basedOn w:val="825"/>
+    <w:basedOn w:val="837"/>
     <w:uiPriority w:val="99"/>
     <w:pPr>
       <w:spacing w:after="0" w:line="240" w:lineRule="auto"/>
@@ -14912,9 +15941,9 @@
       </w:tcPr>
     </w:tblStylePr>
   </w:style>
-  <w:style w:type="table" w:styleId="795">
+  <w:style w:type="table" w:styleId="807">
     <w:name w:val="Bordered &amp; Lined - Accent 4"/>
-    <w:basedOn w:val="825"/>
+    <w:basedOn w:val="837"/>
     <w:uiPriority w:val="99"/>
     <w:pPr>
       <w:spacing w:after="0" w:line="240" w:lineRule="auto"/>
@@ -15010,9 +16039,9 @@
       </w:tcPr>
     </w:tblStylePr>
   </w:style>
-  <w:style w:type="table" w:styleId="796">
+  <w:style w:type="table" w:styleId="808">
     <w:name w:val="Bordered &amp; Lined - Accent 5"/>
-    <w:basedOn w:val="825"/>
+    <w:basedOn w:val="837"/>
     <w:uiPriority w:val="99"/>
     <w:pPr>
       <w:spacing w:after="0" w:line="240" w:lineRule="auto"/>
@@ -15108,9 +16137,9 @@
       </w:tcPr>
     </w:tblStylePr>
   </w:style>
-  <w:style w:type="table" w:styleId="797">
+  <w:style w:type="table" w:styleId="809">
     <w:name w:val="Bordered &amp; Lined - Accent 6"/>
-    <w:basedOn w:val="825"/>
+    <w:basedOn w:val="837"/>
     <w:uiPriority w:val="99"/>
     <w:pPr>
       <w:spacing w:after="0" w:line="240" w:lineRule="auto"/>
@@ -15206,9 +16235,9 @@
       </w:tcPr>
     </w:tblStylePr>
   </w:style>
-  <w:style w:type="table" w:styleId="798">
+  <w:style w:type="table" w:styleId="810">
     <w:name w:val="Bordered"/>
-    <w:basedOn w:val="825"/>
+    <w:basedOn w:val="837"/>
     <w:uiPriority w:val="99"/>
     <w:pPr>
       <w:spacing w:after="0" w:line="240" w:lineRule="auto"/>
@@ -15285,9 +16314,9 @@
       </w:tcPr>
     </w:tblStylePr>
   </w:style>
-  <w:style w:type="table" w:styleId="799">
+  <w:style w:type="table" w:styleId="811">
     <w:name w:val="Bordered - Accent 1"/>
-    <w:basedOn w:val="825"/>
+    <w:basedOn w:val="837"/>
     <w:uiPriority w:val="99"/>
     <w:pPr>
       <w:spacing w:after="0" w:line="240" w:lineRule="auto"/>
@@ -15364,9 +16393,9 @@
       </w:tcPr>
     </w:tblStylePr>
   </w:style>
-  <w:style w:type="table" w:styleId="800">
+  <w:style w:type="table" w:styleId="812">
     <w:name w:val="Bordered - Accent 2"/>
-    <w:basedOn w:val="825"/>
+    <w:basedOn w:val="837"/>
     <w:uiPriority w:val="99"/>
     <w:pPr>
       <w:spacing w:after="0" w:line="240" w:lineRule="auto"/>
@@ -15443,9 +16472,9 @@
       </w:tcPr>
     </w:tblStylePr>
   </w:style>
-  <w:style w:type="table" w:styleId="801">
+  <w:style w:type="table" w:styleId="813">
     <w:name w:val="Bordered - Accent 3"/>
-    <w:basedOn w:val="825"/>
+    <w:basedOn w:val="837"/>
     <w:uiPriority w:val="99"/>
     <w:pPr>
       <w:spacing w:after="0" w:line="240" w:lineRule="auto"/>
@@ -15522,9 +16551,9 @@
       </w:tcPr>
     </w:tblStylePr>
   </w:style>
-  <w:style w:type="table" w:styleId="802">
+  <w:style w:type="table" w:styleId="814">
     <w:name w:val="Bordered - Accent 4"/>
-    <w:basedOn w:val="825"/>
+    <w:basedOn w:val="837"/>
     <w:uiPriority w:val="99"/>
     <w:pPr>
       <w:spacing w:after="0" w:line="240" w:lineRule="auto"/>
@@ -15601,9 +16630,9 @@
       </w:tcPr>
     </w:tblStylePr>
   </w:style>
-  <w:style w:type="table" w:styleId="803">
+  <w:style w:type="table" w:styleId="815">
     <w:name w:val="Bordered - Accent 5"/>
-    <w:basedOn w:val="825"/>
+    <w:basedOn w:val="837"/>
     <w:uiPriority w:val="99"/>
     <w:pPr>
       <w:spacing w:after="0" w:line="240" w:lineRule="auto"/>
@@ -15680,9 +16709,9 @@
       </w:tcPr>
     </w:tblStylePr>
   </w:style>
-  <w:style w:type="table" w:styleId="804">
+  <w:style w:type="table" w:styleId="816">
     <w:name w:val="Bordered - Accent 6"/>
-    <w:basedOn w:val="825"/>
+    <w:basedOn w:val="837"/>
     <w:uiPriority w:val="99"/>
     <w:pPr>
       <w:spacing w:after="0" w:line="240" w:lineRule="auto"/>
@@ -15759,10 +16788,10 @@
       </w:tcPr>
     </w:tblStylePr>
   </w:style>
-  <w:style w:type="paragraph" w:styleId="805">
+  <w:style w:type="paragraph" w:styleId="817">
     <w:name w:val="footnote text"/>
-    <w:basedOn w:val="822"/>
-    <w:link w:val="806"/>
+    <w:basedOn w:val="834"/>
+    <w:link w:val="818"/>
     <w:uiPriority w:val="99"/>
     <w:semiHidden/>
     <w:unhideWhenUsed/>
@@ -15773,27 +16802,27 @@
       <w:sz w:val="18"/>
     </w:rPr>
   </w:style>
-  <w:style w:type="character" w:styleId="806">
+  <w:style w:type="character" w:styleId="818">
     <w:name w:val="Footnote Text Char"/>
-    <w:link w:val="805"/>
+    <w:link w:val="817"/>
     <w:uiPriority w:val="99"/>
     <w:rPr>
       <w:sz w:val="18"/>
     </w:rPr>
   </w:style>
-  <w:style w:type="character" w:styleId="807">
+  <w:style w:type="character" w:styleId="819">
     <w:name w:val="footnote reference"/>
-    <w:basedOn w:val="824"/>
+    <w:basedOn w:val="836"/>
     <w:uiPriority w:val="99"/>
     <w:unhideWhenUsed/>
     <w:rPr>
       <w:vertAlign w:val="superscript"/>
     </w:rPr>
   </w:style>
-  <w:style w:type="paragraph" w:styleId="808">
+  <w:style w:type="paragraph" w:styleId="820">
     <w:name w:val="endnote text"/>
-    <w:basedOn w:val="822"/>
-    <w:link w:val="809"/>
+    <w:basedOn w:val="834"/>
+    <w:link w:val="821"/>
     <w:uiPriority w:val="99"/>
     <w:semiHidden/>
     <w:unhideWhenUsed/>
@@ -15804,17 +16833,17 @@
       <w:sz w:val="20"/>
     </w:rPr>
   </w:style>
-  <w:style w:type="character" w:styleId="809">
+  <w:style w:type="character" w:styleId="821">
     <w:name w:val="Endnote Text Char"/>
-    <w:link w:val="808"/>
+    <w:link w:val="820"/>
     <w:uiPriority w:val="99"/>
     <w:rPr>
       <w:sz w:val="20"/>
     </w:rPr>
   </w:style>
-  <w:style w:type="character" w:styleId="810">
+  <w:style w:type="character" w:styleId="822">
     <w:name w:val="endnote reference"/>
-    <w:basedOn w:val="824"/>
+    <w:basedOn w:val="836"/>
     <w:uiPriority w:val="99"/>
     <w:semiHidden/>
     <w:unhideWhenUsed/>
@@ -15822,10 +16851,10 @@
       <w:vertAlign w:val="superscript"/>
     </w:rPr>
   </w:style>
-  <w:style w:type="paragraph" w:styleId="811">
+  <w:style w:type="paragraph" w:styleId="823">
     <w:name w:val="toc 1"/>
-    <w:basedOn w:val="822"/>
-    <w:next w:val="822"/>
+    <w:basedOn w:val="834"/>
+    <w:next w:val="834"/>
     <w:uiPriority w:val="39"/>
     <w:unhideWhenUsed/>
     <w:pPr>
@@ -15833,10 +16862,10 @@
       <w:spacing w:after="57"/>
     </w:pPr>
   </w:style>
-  <w:style w:type="paragraph" w:styleId="812">
+  <w:style w:type="paragraph" w:styleId="824">
     <w:name w:val="toc 2"/>
-    <w:basedOn w:val="822"/>
-    <w:next w:val="822"/>
+    <w:basedOn w:val="834"/>
+    <w:next w:val="834"/>
     <w:uiPriority w:val="39"/>
     <w:unhideWhenUsed/>
     <w:pPr>
@@ -15844,10 +16873,10 @@
       <w:spacing w:after="57"/>
     </w:pPr>
   </w:style>
-  <w:style w:type="paragraph" w:styleId="813">
+  <w:style w:type="paragraph" w:styleId="825">
     <w:name w:val="toc 3"/>
-    <w:basedOn w:val="822"/>
-    <w:next w:val="822"/>
+    <w:basedOn w:val="834"/>
+    <w:next w:val="834"/>
     <w:uiPriority w:val="39"/>
     <w:unhideWhenUsed/>
     <w:pPr>
@@ -15855,10 +16884,10 @@
       <w:spacing w:after="57"/>
     </w:pPr>
   </w:style>
-  <w:style w:type="paragraph" w:styleId="814">
+  <w:style w:type="paragraph" w:styleId="826">
     <w:name w:val="toc 4"/>
-    <w:basedOn w:val="822"/>
-    <w:next w:val="822"/>
+    <w:basedOn w:val="834"/>
+    <w:next w:val="834"/>
     <w:uiPriority w:val="39"/>
     <w:unhideWhenUsed/>
     <w:pPr>
@@ -15866,10 +16895,10 @@
       <w:spacing w:after="57"/>
     </w:pPr>
   </w:style>
-  <w:style w:type="paragraph" w:styleId="815">
+  <w:style w:type="paragraph" w:styleId="827">
     <w:name w:val="toc 5"/>
-    <w:basedOn w:val="822"/>
-    <w:next w:val="822"/>
+    <w:basedOn w:val="834"/>
+    <w:next w:val="834"/>
     <w:uiPriority w:val="39"/>
     <w:unhideWhenUsed/>
     <w:pPr>
@@ -15877,10 +16906,10 @@
       <w:spacing w:after="57"/>
     </w:pPr>
   </w:style>
-  <w:style w:type="paragraph" w:styleId="816">
+  <w:style w:type="paragraph" w:styleId="828">
     <w:name w:val="toc 6"/>
-    <w:basedOn w:val="822"/>
-    <w:next w:val="822"/>
+    <w:basedOn w:val="834"/>
+    <w:next w:val="834"/>
     <w:uiPriority w:val="39"/>
     <w:unhideWhenUsed/>
     <w:pPr>
@@ -15888,10 +16917,10 @@
       <w:spacing w:after="57"/>
     </w:pPr>
   </w:style>
-  <w:style w:type="paragraph" w:styleId="817">
+  <w:style w:type="paragraph" w:styleId="829">
     <w:name w:val="toc 7"/>
-    <w:basedOn w:val="822"/>
-    <w:next w:val="822"/>
+    <w:basedOn w:val="834"/>
+    <w:next w:val="834"/>
     <w:uiPriority w:val="39"/>
     <w:unhideWhenUsed/>
     <w:pPr>
@@ -15899,10 +16928,10 @@
       <w:spacing w:after="57"/>
     </w:pPr>
   </w:style>
-  <w:style w:type="paragraph" w:styleId="818">
+  <w:style w:type="paragraph" w:styleId="830">
     <w:name w:val="toc 8"/>
-    <w:basedOn w:val="822"/>
-    <w:next w:val="822"/>
+    <w:basedOn w:val="834"/>
+    <w:next w:val="834"/>
     <w:uiPriority w:val="39"/>
     <w:unhideWhenUsed/>
     <w:pPr>
@@ -15910,10 +16939,10 @@
       <w:spacing w:after="57"/>
     </w:pPr>
   </w:style>
-  <w:style w:type="paragraph" w:styleId="819">
+  <w:style w:type="paragraph" w:styleId="831">
     <w:name w:val="toc 9"/>
-    <w:basedOn w:val="822"/>
-    <w:next w:val="822"/>
+    <w:basedOn w:val="834"/>
+    <w:next w:val="834"/>
     <w:uiPriority w:val="39"/>
     <w:unhideWhenUsed/>
     <w:pPr>
@@ -15921,22 +16950,22 @@
       <w:spacing w:after="57"/>
     </w:pPr>
   </w:style>
-  <w:style w:type="paragraph" w:styleId="820">
+  <w:style w:type="paragraph" w:styleId="832">
     <w:name w:val="TOC Heading"/>
     <w:uiPriority w:val="39"/>
     <w:unhideWhenUsed/>
   </w:style>
-  <w:style w:type="paragraph" w:styleId="821">
+  <w:style w:type="paragraph" w:styleId="833">
     <w:name w:val="table of figures"/>
-    <w:basedOn w:val="822"/>
-    <w:next w:val="822"/>
+    <w:basedOn w:val="834"/>
+    <w:next w:val="834"/>
     <w:uiPriority w:val="99"/>
     <w:unhideWhenUsed/>
     <w:pPr>
       <w:spacing w:after="0" w:afterAutospacing="0"/>
     </w:pPr>
   </w:style>
-  <w:style w:type="paragraph" w:styleId="822" w:default="1">
+  <w:style w:type="paragraph" w:styleId="834" w:default="1">
     <w:name w:val="Normal"/>
     <w:qFormat/>
     <w:pPr>
@@ -15947,10 +16976,10 @@
       <w:lang w:val="ru" w:eastAsia="ru-RU"/>
     </w:rPr>
   </w:style>
-  <w:style w:type="paragraph" w:styleId="823">
+  <w:style w:type="paragraph" w:styleId="835">
     <w:name w:val="Heading 3"/>
-    <w:basedOn w:val="822"/>
-    <w:link w:val="827"/>
+    <w:basedOn w:val="834"/>
+    <w:link w:val="839"/>
     <w:uiPriority w:val="9"/>
     <w:qFormat/>
     <w:pPr>
@@ -15966,13 +16995,13 @@
       <w:lang w:val="ru-RU"/>
     </w:rPr>
   </w:style>
-  <w:style w:type="character" w:styleId="824" w:default="1">
+  <w:style w:type="character" w:styleId="836" w:default="1">
     <w:name w:val="Default Paragraph Font"/>
     <w:uiPriority w:val="1"/>
     <w:semiHidden/>
     <w:unhideWhenUsed/>
   </w:style>
-  <w:style w:type="table" w:styleId="825" w:default="1">
+  <w:style w:type="table" w:styleId="837" w:default="1">
     <w:name w:val="Normal Table"/>
     <w:uiPriority w:val="99"/>
     <w:semiHidden/>
@@ -15987,16 +17016,16 @@
       </w:tblCellMar>
     </w:tblPr>
   </w:style>
-  <w:style w:type="numbering" w:styleId="826" w:default="1">
+  <w:style w:type="numbering" w:styleId="838" w:default="1">
     <w:name w:val="No List"/>
     <w:uiPriority w:val="99"/>
     <w:semiHidden/>
     <w:unhideWhenUsed/>
   </w:style>
-  <w:style w:type="character" w:styleId="827" w:customStyle="1">
+  <w:style w:type="character" w:styleId="839" w:customStyle="1">
     <w:name w:val="Заголовок 3 Знак"/>
-    <w:basedOn w:val="824"/>
-    <w:link w:val="823"/>
+    <w:basedOn w:val="836"/>
+    <w:link w:val="835"/>
     <w:uiPriority w:val="9"/>
     <w:rPr>
       <w:rFonts w:ascii="Times New Roman" w:hAnsi="Times New Roman" w:eastAsia="Times New Roman" w:cs="Times New Roman"/>
@@ -16007,9 +17036,9 @@
       <w:lang w:eastAsia="ru-RU"/>
     </w:rPr>
   </w:style>
-  <w:style w:type="character" w:styleId="828">
+  <w:style w:type="character" w:styleId="840">
     <w:name w:val="Hyperlink"/>
-    <w:basedOn w:val="824"/>
+    <w:basedOn w:val="836"/>
     <w:uiPriority w:val="99"/>
     <w:semiHidden/>
     <w:unhideWhenUsed/>

</xml_diff>